<commit_message>
added today's remarks (BCY)
</commit_message>
<xml_diff>
--- a/Meetings.docx
+++ b/Meetings.docx
@@ -1,6 +1,6 @@
 
 <file path=word/document.xml><?xml version="1.0" encoding="utf-8"?>
-<w:document xmlns:wpc="http://schemas.microsoft.com/office/word/2010/wordprocessingCanvas" xmlns:cx="http://schemas.microsoft.com/office/drawing/2014/chartex" xmlns:cx1="http://schemas.microsoft.com/office/drawing/2015/9/8/chartex" xmlns:cx2="http://schemas.microsoft.com/office/drawing/2015/10/21/chartex" xmlns:cx3="http://schemas.microsoft.com/office/drawing/2016/5/9/chartex" xmlns:cx4="http://schemas.microsoft.com/office/drawing/2016/5/10/chartex" xmlns:cx5="http://schemas.microsoft.com/office/drawing/2016/5/11/chartex" xmlns:cx6="http://schemas.microsoft.com/office/drawing/2016/5/12/chartex" xmlns:cx7="http://schemas.microsoft.com/office/drawing/2016/5/13/chartex" xmlns:cx8="http://schemas.microsoft.com/office/drawing/2016/5/14/chartex" xmlns:mc="http://schemas.openxmlformats.org/markup-compatibility/2006" xmlns:aink="http://schemas.microsoft.com/office/drawing/2016/ink" xmlns:am3d="http://schemas.microsoft.com/office/drawing/2017/model3d" xmlns:o="urn:schemas-microsoft-com:office:office" xmlns:oel="http://schemas.microsoft.com/office/2019/extlst" xmlns:r="http://schemas.openxmlformats.org/officeDocument/2006/relationships" xmlns:m="http://schemas.openxmlformats.org/officeDocument/2006/math" xmlns:v="urn:schemas-microsoft-com:vml" xmlns:wp14="http://schemas.microsoft.com/office/word/2010/wordprocessingDrawing" xmlns:wp="http://schemas.openxmlformats.org/drawingml/2006/wordprocessingDrawing" xmlns:w10="urn:schemas-microsoft-com:office:word" xmlns:w="http://schemas.openxmlformats.org/wordprocessingml/2006/main" xmlns:w14="http://schemas.microsoft.com/office/word/2010/wordml" xmlns:w15="http://schemas.microsoft.com/office/word/2012/wordml" xmlns:w16cex="http://schemas.microsoft.com/office/word/2018/wordml/cex" xmlns:w16cid="http://schemas.microsoft.com/office/word/2016/wordml/cid" xmlns:w16="http://schemas.microsoft.com/office/word/2018/wordml" xmlns:w16sdtdh="http://schemas.microsoft.com/office/word/2020/wordml/sdtdatahash" xmlns:w16se="http://schemas.microsoft.com/office/word/2015/wordml/symex" xmlns:wpg="http://schemas.microsoft.com/office/word/2010/wordprocessingGroup" xmlns:wpi="http://schemas.microsoft.com/office/word/2010/wordprocessingInk" xmlns:wne="http://schemas.microsoft.com/office/word/2006/wordml" xmlns:wps="http://schemas.microsoft.com/office/word/2010/wordprocessingShape" mc:Ignorable="w14 w15 w16se w16cid w16 w16cex w16sdtdh wp14">
+<w:document xmlns:wpc="http://schemas.microsoft.com/office/word/2010/wordprocessingCanvas" xmlns:cx="http://schemas.microsoft.com/office/drawing/2014/chartex" xmlns:cx1="http://schemas.microsoft.com/office/drawing/2015/9/8/chartex" xmlns:cx2="http://schemas.microsoft.com/office/drawing/2015/10/21/chartex" xmlns:cx3="http://schemas.microsoft.com/office/drawing/2016/5/9/chartex" xmlns:cx4="http://schemas.microsoft.com/office/drawing/2016/5/10/chartex" xmlns:cx5="http://schemas.microsoft.com/office/drawing/2016/5/11/chartex" xmlns:cx6="http://schemas.microsoft.com/office/drawing/2016/5/12/chartex" xmlns:cx7="http://schemas.microsoft.com/office/drawing/2016/5/13/chartex" xmlns:cx8="http://schemas.microsoft.com/office/drawing/2016/5/14/chartex" xmlns:mc="http://schemas.openxmlformats.org/markup-compatibility/2006" xmlns:aink="http://schemas.microsoft.com/office/drawing/2016/ink" xmlns:am3d="http://schemas.microsoft.com/office/drawing/2017/model3d" xmlns:o="urn:schemas-microsoft-com:office:office" xmlns:oel="http://schemas.microsoft.com/office/2019/extlst" xmlns:r="http://schemas.openxmlformats.org/officeDocument/2006/relationships" xmlns:m="http://schemas.openxmlformats.org/officeDocument/2006/math" xmlns:v="urn:schemas-microsoft-com:vml" xmlns:wp14="http://schemas.microsoft.com/office/word/2010/wordprocessingDrawing" xmlns:wp="http://schemas.openxmlformats.org/drawingml/2006/wordprocessingDrawing" xmlns:w10="urn:schemas-microsoft-com:office:word" xmlns:w="http://schemas.openxmlformats.org/wordprocessingml/2006/main" xmlns:w14="http://schemas.microsoft.com/office/word/2010/wordml" xmlns:w15="http://schemas.microsoft.com/office/word/2012/wordml" xmlns:w16cex="http://schemas.microsoft.com/office/word/2018/wordml/cex" xmlns:w16cid="http://schemas.microsoft.com/office/word/2016/wordml/cid" xmlns:w16="http://schemas.microsoft.com/office/word/2018/wordml" xmlns:w16du="http://schemas.microsoft.com/office/word/2023/wordml/word16du" xmlns:w16sdtdh="http://schemas.microsoft.com/office/word/2020/wordml/sdtdatahash" xmlns:w16se="http://schemas.microsoft.com/office/word/2015/wordml/symex" xmlns:wpg="http://schemas.microsoft.com/office/word/2010/wordprocessingGroup" xmlns:wpi="http://schemas.microsoft.com/office/word/2010/wordprocessingInk" xmlns:wne="http://schemas.microsoft.com/office/word/2006/wordml" xmlns:wps="http://schemas.microsoft.com/office/word/2010/wordprocessingShape" mc:Ignorable="w14 w15 w16se w16cid w16 w16cex w16sdtdh w16du wp14">
   <w:body>
     <w:p>
       <w:pPr>
@@ -67,36 +67,52 @@
           <w:szCs w:val="32"/>
         </w:rPr>
       </w:pPr>
-    </w:p>
-    <w:p>
-      <w:pPr>
-        <w:rPr>
-          <w:sz w:val="24"/>
-          <w:szCs w:val="32"/>
-        </w:rPr>
-      </w:pPr>
-    </w:p>
-    <w:p>
-      <w:pPr>
-        <w:rPr>
-          <w:sz w:val="24"/>
-          <w:szCs w:val="32"/>
-        </w:rPr>
-      </w:pPr>
-      <w:r>
-        <w:rPr>
-          <w:sz w:val="24"/>
-          <w:szCs w:val="32"/>
-        </w:rPr>
-        <w:t>Friday, March 29</w:t>
-      </w:r>
-      <w:r>
-        <w:rPr>
-          <w:sz w:val="24"/>
-          <w:szCs w:val="32"/>
-          <w:vertAlign w:val="superscript"/>
-        </w:rPr>
-        <w:t>th</w:t>
+      <w:r>
+        <w:rPr>
+          <w:sz w:val="24"/>
+          <w:szCs w:val="32"/>
+        </w:rPr>
+        <w:t>Discussed the exact scope of the project:</w:t>
+      </w:r>
+    </w:p>
+    <w:p>
+      <w:pPr>
+        <w:pStyle w:val="ListParagraph"/>
+        <w:numPr>
+          <w:ilvl w:val="1"/>
+          <w:numId w:val="1"/>
+        </w:numPr>
+        <w:rPr>
+          <w:sz w:val="24"/>
+          <w:szCs w:val="32"/>
+        </w:rPr>
+      </w:pPr>
+      <w:r>
+        <w:rPr>
+          <w:sz w:val="24"/>
+          <w:szCs w:val="32"/>
+        </w:rPr>
+        <w:t>Rather than actually rebuild the remote control, since this is mainly a programming project, control the car via the STM discovery.</w:t>
+      </w:r>
+    </w:p>
+    <w:p>
+      <w:pPr>
+        <w:pStyle w:val="ListParagraph"/>
+        <w:numPr>
+          <w:ilvl w:val="1"/>
+          <w:numId w:val="1"/>
+        </w:numPr>
+        <w:rPr>
+          <w:sz w:val="24"/>
+          <w:szCs w:val="32"/>
+        </w:rPr>
+      </w:pPr>
+      <w:r>
+        <w:rPr>
+          <w:sz w:val="24"/>
+          <w:szCs w:val="32"/>
+        </w:rPr>
+        <w:t>Leave the car chip alone.</w:t>
       </w:r>
     </w:p>
     <w:p>
@@ -116,6 +132,84 @@
           <w:sz w:val="24"/>
           <w:szCs w:val="32"/>
         </w:rPr>
+        <w:t>Wire the rc car into a breadboard to connect to the discovery’s RX/TX pins</w:t>
+      </w:r>
+    </w:p>
+    <w:p>
+      <w:pPr>
+        <w:pStyle w:val="ListParagraph"/>
+        <w:numPr>
+          <w:ilvl w:val="0"/>
+          <w:numId w:val="1"/>
+        </w:numPr>
+        <w:rPr>
+          <w:sz w:val="24"/>
+          <w:szCs w:val="32"/>
+        </w:rPr>
+      </w:pPr>
+      <w:r>
+        <w:rPr>
+          <w:sz w:val="24"/>
+          <w:szCs w:val="32"/>
+        </w:rPr>
+        <w:t>Due to difficulty of reverse engineering the RC car, may scrap it for controlling an LED strip via the discovering and displaying what patterns it shows on an LCD screen.</w:t>
+      </w:r>
+      <w:r>
+        <w:rPr>
+          <w:sz w:val="24"/>
+          <w:szCs w:val="32"/>
+        </w:rPr>
+        <w:t xml:space="preserve"> </w:t>
+      </w:r>
+    </w:p>
+    <w:p>
+      <w:pPr>
+        <w:rPr>
+          <w:sz w:val="24"/>
+          <w:szCs w:val="32"/>
+        </w:rPr>
+      </w:pPr>
+    </w:p>
+    <w:p>
+      <w:pPr>
+        <w:rPr>
+          <w:sz w:val="24"/>
+          <w:szCs w:val="32"/>
+        </w:rPr>
+      </w:pPr>
+      <w:r>
+        <w:rPr>
+          <w:sz w:val="24"/>
+          <w:szCs w:val="32"/>
+        </w:rPr>
+        <w:t>Friday, March 29</w:t>
+      </w:r>
+      <w:r>
+        <w:rPr>
+          <w:sz w:val="24"/>
+          <w:szCs w:val="32"/>
+          <w:vertAlign w:val="superscript"/>
+        </w:rPr>
+        <w:t>th</w:t>
+      </w:r>
+    </w:p>
+    <w:p>
+      <w:pPr>
+        <w:pStyle w:val="ListParagraph"/>
+        <w:numPr>
+          <w:ilvl w:val="0"/>
+          <w:numId w:val="1"/>
+        </w:numPr>
+        <w:rPr>
+          <w:sz w:val="24"/>
+          <w:szCs w:val="32"/>
+        </w:rPr>
+      </w:pPr>
+      <w:r>
+        <w:rPr>
+          <w:sz w:val="24"/>
+          <w:szCs w:val="32"/>
+        </w:rPr>
         <w:t>First milestone document due</w:t>
       </w:r>
     </w:p>
@@ -136,23 +230,21 @@
           <w:sz w:val="24"/>
           <w:szCs w:val="32"/>
         </w:rPr>
-        <w:t xml:space="preserve">Discussion with Ashton states that </w:t>
-      </w:r>
-      <w:proofErr w:type="gramStart"/>
-      <w:r>
-        <w:rPr>
-          <w:sz w:val="24"/>
-          <w:szCs w:val="32"/>
-        </w:rPr>
-        <w:t>last</w:t>
-      </w:r>
-      <w:proofErr w:type="gramEnd"/>
-      <w:r>
-        <w:rPr>
-          <w:sz w:val="24"/>
-          <w:szCs w:val="32"/>
-        </w:rPr>
-        <w:t xml:space="preserve"> milestone may not be possible due to timing.</w:t>
+        <w:t xml:space="preserve">Discussion with Ashton states </w:t>
+      </w:r>
+      <w:r>
+        <w:rPr>
+          <w:sz w:val="24"/>
+          <w:szCs w:val="32"/>
+        </w:rPr>
+        <w:t>that the</w:t>
+      </w:r>
+      <w:r>
+        <w:rPr>
+          <w:sz w:val="24"/>
+          <w:szCs w:val="32"/>
+        </w:rPr>
+        <w:t xml:space="preserve"> last milestone may not be possible due to timing.</w:t>
       </w:r>
     </w:p>
     <w:p>
@@ -350,17 +442,8 @@
           <w:sz w:val="24"/>
           <w:szCs w:val="32"/>
         </w:rPr>
-        <w:t xml:space="preserve"> – </w:t>
-      </w:r>
-      <w:proofErr w:type="gramStart"/>
-      <w:r>
-        <w:rPr>
-          <w:sz w:val="24"/>
-          <w:szCs w:val="32"/>
-        </w:rPr>
-        <w:t>turning</w:t>
-      </w:r>
-      <w:proofErr w:type="gramEnd"/>
+        <w:t xml:space="preserve"> – turning</w:t>
+      </w:r>
     </w:p>
     <w:p>
       <w:pPr>
@@ -416,7 +499,7 @@
 </file>
 
 <file path=word/numbering.xml><?xml version="1.0" encoding="utf-8"?>
-<w:numbering xmlns:wpc="http://schemas.microsoft.com/office/word/2010/wordprocessingCanvas" xmlns:cx="http://schemas.microsoft.com/office/drawing/2014/chartex" xmlns:cx1="http://schemas.microsoft.com/office/drawing/2015/9/8/chartex" xmlns:cx2="http://schemas.microsoft.com/office/drawing/2015/10/21/chartex" xmlns:cx3="http://schemas.microsoft.com/office/drawing/2016/5/9/chartex" xmlns:cx4="http://schemas.microsoft.com/office/drawing/2016/5/10/chartex" xmlns:cx5="http://schemas.microsoft.com/office/drawing/2016/5/11/chartex" xmlns:cx6="http://schemas.microsoft.com/office/drawing/2016/5/12/chartex" xmlns:cx7="http://schemas.microsoft.com/office/drawing/2016/5/13/chartex" xmlns:cx8="http://schemas.microsoft.com/office/drawing/2016/5/14/chartex" xmlns:mc="http://schemas.openxmlformats.org/markup-compatibility/2006" xmlns:aink="http://schemas.microsoft.com/office/drawing/2016/ink" xmlns:am3d="http://schemas.microsoft.com/office/drawing/2017/model3d" xmlns:o="urn:schemas-microsoft-com:office:office" xmlns:oel="http://schemas.microsoft.com/office/2019/extlst" xmlns:r="http://schemas.openxmlformats.org/officeDocument/2006/relationships" xmlns:m="http://schemas.openxmlformats.org/officeDocument/2006/math" xmlns:v="urn:schemas-microsoft-com:vml" xmlns:wp14="http://schemas.microsoft.com/office/word/2010/wordprocessingDrawing" xmlns:wp="http://schemas.openxmlformats.org/drawingml/2006/wordprocessingDrawing" xmlns:w10="urn:schemas-microsoft-com:office:word" xmlns:w="http://schemas.openxmlformats.org/wordprocessingml/2006/main" xmlns:w14="http://schemas.microsoft.com/office/word/2010/wordml" xmlns:w15="http://schemas.microsoft.com/office/word/2012/wordml" xmlns:w16cex="http://schemas.microsoft.com/office/word/2018/wordml/cex" xmlns:w16cid="http://schemas.microsoft.com/office/word/2016/wordml/cid" xmlns:w16="http://schemas.microsoft.com/office/word/2018/wordml" xmlns:w16sdtdh="http://schemas.microsoft.com/office/word/2020/wordml/sdtdatahash" xmlns:w16se="http://schemas.microsoft.com/office/word/2015/wordml/symex" xmlns:wpg="http://schemas.microsoft.com/office/word/2010/wordprocessingGroup" xmlns:wpi="http://schemas.microsoft.com/office/word/2010/wordprocessingInk" xmlns:wne="http://schemas.microsoft.com/office/word/2006/wordml" xmlns:wps="http://schemas.microsoft.com/office/word/2010/wordprocessingShape" mc:Ignorable="w14 w15 w16se w16cid w16 w16cex w16sdtdh wp14">
+<w:numbering xmlns:wpc="http://schemas.microsoft.com/office/word/2010/wordprocessingCanvas" xmlns:cx="http://schemas.microsoft.com/office/drawing/2014/chartex" xmlns:cx1="http://schemas.microsoft.com/office/drawing/2015/9/8/chartex" xmlns:cx2="http://schemas.microsoft.com/office/drawing/2015/10/21/chartex" xmlns:cx3="http://schemas.microsoft.com/office/drawing/2016/5/9/chartex" xmlns:cx4="http://schemas.microsoft.com/office/drawing/2016/5/10/chartex" xmlns:cx5="http://schemas.microsoft.com/office/drawing/2016/5/11/chartex" xmlns:cx6="http://schemas.microsoft.com/office/drawing/2016/5/12/chartex" xmlns:cx7="http://schemas.microsoft.com/office/drawing/2016/5/13/chartex" xmlns:cx8="http://schemas.microsoft.com/office/drawing/2016/5/14/chartex" xmlns:mc="http://schemas.openxmlformats.org/markup-compatibility/2006" xmlns:aink="http://schemas.microsoft.com/office/drawing/2016/ink" xmlns:am3d="http://schemas.microsoft.com/office/drawing/2017/model3d" xmlns:o="urn:schemas-microsoft-com:office:office" xmlns:oel="http://schemas.microsoft.com/office/2019/extlst" xmlns:r="http://schemas.openxmlformats.org/officeDocument/2006/relationships" xmlns:m="http://schemas.openxmlformats.org/officeDocument/2006/math" xmlns:v="urn:schemas-microsoft-com:vml" xmlns:wp14="http://schemas.microsoft.com/office/word/2010/wordprocessingDrawing" xmlns:wp="http://schemas.openxmlformats.org/drawingml/2006/wordprocessingDrawing" xmlns:w10="urn:schemas-microsoft-com:office:word" xmlns:w="http://schemas.openxmlformats.org/wordprocessingml/2006/main" xmlns:w14="http://schemas.microsoft.com/office/word/2010/wordml" xmlns:w15="http://schemas.microsoft.com/office/word/2012/wordml" xmlns:w16cex="http://schemas.microsoft.com/office/word/2018/wordml/cex" xmlns:w16cid="http://schemas.microsoft.com/office/word/2016/wordml/cid" xmlns:w16="http://schemas.microsoft.com/office/word/2018/wordml" xmlns:w16du="http://schemas.microsoft.com/office/word/2023/wordml/word16du" xmlns:w16sdtdh="http://schemas.microsoft.com/office/word/2020/wordml/sdtdatahash" xmlns:w16se="http://schemas.microsoft.com/office/word/2015/wordml/symex" xmlns:wpg="http://schemas.microsoft.com/office/word/2010/wordprocessingGroup" xmlns:wpi="http://schemas.microsoft.com/office/word/2010/wordprocessingInk" xmlns:wne="http://schemas.microsoft.com/office/word/2006/wordml" xmlns:wps="http://schemas.microsoft.com/office/word/2010/wordprocessingShape" mc:Ignorable="w14 w15 w16se w16cid w16 w16cex w16sdtdh w16du wp14">
   <w:abstractNum w:abstractNumId="0" w15:restartNumberingAfterBreak="0">
     <w:nsid w:val="684E4B06"/>
     <w:multiLevelType w:val="hybridMultilevel"/>
@@ -536,7 +619,7 @@
 </file>
 
 <file path=word/styles.xml><?xml version="1.0" encoding="utf-8"?>
-<w:styles xmlns:mc="http://schemas.openxmlformats.org/markup-compatibility/2006" xmlns:r="http://schemas.openxmlformats.org/officeDocument/2006/relationships" xmlns:w="http://schemas.openxmlformats.org/wordprocessingml/2006/main" xmlns:w14="http://schemas.microsoft.com/office/word/2010/wordml" xmlns:w15="http://schemas.microsoft.com/office/word/2012/wordml" xmlns:w16cex="http://schemas.microsoft.com/office/word/2018/wordml/cex" xmlns:w16cid="http://schemas.microsoft.com/office/word/2016/wordml/cid" xmlns:w16="http://schemas.microsoft.com/office/word/2018/wordml" xmlns:w16sdtdh="http://schemas.microsoft.com/office/word/2020/wordml/sdtdatahash" xmlns:w16se="http://schemas.microsoft.com/office/word/2015/wordml/symex" mc:Ignorable="w14 w15 w16se w16cid w16 w16cex w16sdtdh">
+<w:styles xmlns:mc="http://schemas.openxmlformats.org/markup-compatibility/2006" xmlns:r="http://schemas.openxmlformats.org/officeDocument/2006/relationships" xmlns:w="http://schemas.openxmlformats.org/wordprocessingml/2006/main" xmlns:w14="http://schemas.microsoft.com/office/word/2010/wordml" xmlns:w15="http://schemas.microsoft.com/office/word/2012/wordml" xmlns:w16cex="http://schemas.microsoft.com/office/word/2018/wordml/cex" xmlns:w16cid="http://schemas.microsoft.com/office/word/2016/wordml/cid" xmlns:w16="http://schemas.microsoft.com/office/word/2018/wordml" xmlns:w16du="http://schemas.microsoft.com/office/word/2023/wordml/word16du" xmlns:w16sdtdh="http://schemas.microsoft.com/office/word/2020/wordml/sdtdatahash" xmlns:w16se="http://schemas.microsoft.com/office/word/2015/wordml/symex" mc:Ignorable="w14 w15 w16se w16cid w16 w16cex w16sdtdh w16du">
   <w:docDefaults>
     <w:rPrDefault>
       <w:rPr>

</xml_diff>

<commit_message>
Added 04/04 meeting (BCY)
</commit_message>
<xml_diff>
--- a/Meetings.docx
+++ b/Meetings.docx
@@ -37,6 +37,384 @@
         <w:rPr>
           <w:sz w:val="24"/>
           <w:szCs w:val="32"/>
+          <w:vertAlign w:val="superscript"/>
+        </w:rPr>
+      </w:pPr>
+      <w:r>
+        <w:rPr>
+          <w:sz w:val="24"/>
+          <w:szCs w:val="32"/>
+        </w:rPr>
+        <w:t>Thursday, April 4</w:t>
+      </w:r>
+      <w:r>
+        <w:rPr>
+          <w:sz w:val="24"/>
+          <w:szCs w:val="32"/>
+          <w:vertAlign w:val="superscript"/>
+        </w:rPr>
+        <w:t>th</w:t>
+      </w:r>
+    </w:p>
+    <w:p>
+      <w:pPr>
+        <w:pStyle w:val="ListParagraph"/>
+        <w:numPr>
+          <w:ilvl w:val="0"/>
+          <w:numId w:val="2"/>
+        </w:numPr>
+        <w:ind w:left="360"/>
+        <w:rPr>
+          <w:sz w:val="24"/>
+          <w:szCs w:val="32"/>
+        </w:rPr>
+      </w:pPr>
+      <w:r>
+        <w:rPr>
+          <w:sz w:val="24"/>
+          <w:szCs w:val="32"/>
+        </w:rPr>
+        <w:t>Meeting with Ashton</w:t>
+      </w:r>
+    </w:p>
+    <w:p>
+      <w:pPr>
+        <w:pStyle w:val="ListParagraph"/>
+        <w:numPr>
+          <w:ilvl w:val="1"/>
+          <w:numId w:val="2"/>
+        </w:numPr>
+        <w:ind w:left="720"/>
+        <w:rPr>
+          <w:sz w:val="24"/>
+          <w:szCs w:val="32"/>
+        </w:rPr>
+      </w:pPr>
+      <w:r>
+        <w:rPr>
+          <w:sz w:val="24"/>
+          <w:szCs w:val="32"/>
+        </w:rPr>
+        <w:t>Hardwire the STM Discovery to the RC remote control to set an action high/low.</w:t>
+      </w:r>
+    </w:p>
+    <w:p>
+      <w:pPr>
+        <w:pStyle w:val="ListParagraph"/>
+        <w:numPr>
+          <w:ilvl w:val="2"/>
+          <w:numId w:val="2"/>
+        </w:numPr>
+        <w:ind w:left="1080"/>
+        <w:rPr>
+          <w:sz w:val="24"/>
+          <w:szCs w:val="32"/>
+        </w:rPr>
+      </w:pPr>
+      <w:r>
+        <w:rPr>
+          <w:sz w:val="24"/>
+          <w:szCs w:val="32"/>
+        </w:rPr>
+        <w:t>Connect buttons to the Discovery to output a high signal when a button is pressed.</w:t>
+      </w:r>
+    </w:p>
+    <w:p>
+      <w:pPr>
+        <w:pStyle w:val="ListParagraph"/>
+        <w:numPr>
+          <w:ilvl w:val="1"/>
+          <w:numId w:val="2"/>
+        </w:numPr>
+        <w:ind w:left="720"/>
+        <w:rPr>
+          <w:sz w:val="24"/>
+          <w:szCs w:val="32"/>
+        </w:rPr>
+      </w:pPr>
+      <w:r>
+        <w:rPr>
+          <w:sz w:val="24"/>
+          <w:szCs w:val="32"/>
+        </w:rPr>
+        <w:t>When controlling the acceleration, can use a PWM—time-based to speed up the longer the acceleration is pressed?</w:t>
+      </w:r>
+    </w:p>
+    <w:p>
+      <w:pPr>
+        <w:pStyle w:val="ListParagraph"/>
+        <w:numPr>
+          <w:ilvl w:val="1"/>
+          <w:numId w:val="2"/>
+        </w:numPr>
+        <w:ind w:left="720"/>
+        <w:rPr>
+          <w:sz w:val="24"/>
+          <w:szCs w:val="32"/>
+        </w:rPr>
+      </w:pPr>
+      <w:r>
+        <w:rPr>
+          <w:b/>
+          <w:bCs/>
+          <w:sz w:val="24"/>
+          <w:szCs w:val="32"/>
+          <w:u w:val="single"/>
+        </w:rPr>
+        <w:t>IF</w:t>
+      </w:r>
+      <w:r>
+        <w:rPr>
+          <w:sz w:val="24"/>
+          <w:szCs w:val="32"/>
+        </w:rPr>
+        <w:t xml:space="preserve"> we cannot get the car/remote to work, we are perfectly fine to transition to the </w:t>
+      </w:r>
+      <w:proofErr w:type="spellStart"/>
+      <w:r>
+        <w:rPr>
+          <w:sz w:val="24"/>
+          <w:szCs w:val="32"/>
+        </w:rPr>
+        <w:t>NeoPixel</w:t>
+      </w:r>
+      <w:proofErr w:type="spellEnd"/>
+      <w:r>
+        <w:rPr>
+          <w:sz w:val="24"/>
+          <w:szCs w:val="32"/>
+        </w:rPr>
+        <w:t xml:space="preserve">. </w:t>
+      </w:r>
+    </w:p>
+    <w:p>
+      <w:pPr>
+        <w:pStyle w:val="ListParagraph"/>
+        <w:numPr>
+          <w:ilvl w:val="2"/>
+          <w:numId w:val="2"/>
+        </w:numPr>
+        <w:ind w:left="1080"/>
+        <w:rPr>
+          <w:sz w:val="24"/>
+          <w:szCs w:val="32"/>
+        </w:rPr>
+      </w:pPr>
+      <w:r>
+        <w:rPr>
+          <w:b/>
+          <w:bCs/>
+          <w:sz w:val="24"/>
+          <w:szCs w:val="32"/>
+          <w:u w:val="single"/>
+        </w:rPr>
+        <w:t>BUT</w:t>
+      </w:r>
+      <w:r>
+        <w:rPr>
+          <w:sz w:val="24"/>
+          <w:szCs w:val="32"/>
+        </w:rPr>
+        <w:t xml:space="preserve"> we need to decide now, though (before meeting on Tuesday)</w:t>
+      </w:r>
+    </w:p>
+    <w:p>
+      <w:pPr>
+        <w:pStyle w:val="ListParagraph"/>
+        <w:numPr>
+          <w:ilvl w:val="2"/>
+          <w:numId w:val="2"/>
+        </w:numPr>
+        <w:ind w:left="1080"/>
+        <w:rPr>
+          <w:sz w:val="24"/>
+          <w:szCs w:val="32"/>
+        </w:rPr>
+      </w:pPr>
+      <w:r>
+        <w:rPr>
+          <w:sz w:val="24"/>
+          <w:szCs w:val="32"/>
+        </w:rPr>
+        <w:t>Carter, Beverly, Nicholas meet after class</w:t>
+      </w:r>
+      <w:r>
+        <w:rPr>
+          <w:sz w:val="24"/>
+          <w:szCs w:val="32"/>
+        </w:rPr>
+        <w:t>.</w:t>
+      </w:r>
+    </w:p>
+    <w:p>
+      <w:pPr>
+        <w:pStyle w:val="ListParagraph"/>
+        <w:numPr>
+          <w:ilvl w:val="1"/>
+          <w:numId w:val="2"/>
+        </w:numPr>
+        <w:ind w:left="720"/>
+        <w:rPr>
+          <w:sz w:val="24"/>
+          <w:szCs w:val="32"/>
+        </w:rPr>
+      </w:pPr>
+      <w:r>
+        <w:rPr>
+          <w:sz w:val="24"/>
+          <w:szCs w:val="32"/>
+        </w:rPr>
+        <w:t xml:space="preserve">Conversely, combine the </w:t>
+      </w:r>
+      <w:proofErr w:type="spellStart"/>
+      <w:r>
+        <w:rPr>
+          <w:sz w:val="24"/>
+          <w:szCs w:val="32"/>
+        </w:rPr>
+        <w:t>NeoPixel</w:t>
+      </w:r>
+      <w:proofErr w:type="spellEnd"/>
+      <w:r>
+        <w:rPr>
+          <w:sz w:val="24"/>
+          <w:szCs w:val="32"/>
+        </w:rPr>
+        <w:t xml:space="preserve"> idea with the RC car</w:t>
+      </w:r>
+      <w:r>
+        <w:rPr>
+          <w:sz w:val="24"/>
+          <w:szCs w:val="32"/>
+        </w:rPr>
+        <w:t>.</w:t>
+      </w:r>
+    </w:p>
+    <w:p>
+      <w:pPr>
+        <w:pStyle w:val="ListParagraph"/>
+        <w:numPr>
+          <w:ilvl w:val="2"/>
+          <w:numId w:val="2"/>
+        </w:numPr>
+        <w:ind w:left="1080"/>
+        <w:rPr>
+          <w:sz w:val="24"/>
+          <w:szCs w:val="32"/>
+        </w:rPr>
+      </w:pPr>
+      <w:r>
+        <w:rPr>
+          <w:sz w:val="24"/>
+          <w:szCs w:val="32"/>
+        </w:rPr>
+        <w:t>Attach a sensor to the car and have the LED strip show how close it is to an object by how many LEDs in the strip are lit up.</w:t>
+      </w:r>
+    </w:p>
+    <w:p>
+      <w:pPr>
+        <w:pStyle w:val="ListParagraph"/>
+        <w:numPr>
+          <w:ilvl w:val="1"/>
+          <w:numId w:val="2"/>
+        </w:numPr>
+        <w:ind w:left="720"/>
+        <w:rPr>
+          <w:sz w:val="24"/>
+          <w:szCs w:val="32"/>
+        </w:rPr>
+      </w:pPr>
+      <w:r>
+        <w:rPr>
+          <w:sz w:val="24"/>
+          <w:szCs w:val="32"/>
+        </w:rPr>
+        <w:t>For the final video submission/presentation, talk about the process of how we started reverse engineering the car to see how it worked for this project.</w:t>
+      </w:r>
+    </w:p>
+    <w:p>
+      <w:pPr>
+        <w:pStyle w:val="ListParagraph"/>
+        <w:numPr>
+          <w:ilvl w:val="0"/>
+          <w:numId w:val="2"/>
+        </w:numPr>
+        <w:ind w:left="360"/>
+        <w:rPr>
+          <w:sz w:val="24"/>
+          <w:szCs w:val="32"/>
+        </w:rPr>
+      </w:pPr>
+      <w:r>
+        <w:rPr>
+          <w:sz w:val="24"/>
+          <w:szCs w:val="32"/>
+        </w:rPr>
+        <w:t xml:space="preserve">STM GND pin to “staple” of </w:t>
+      </w:r>
+      <w:r>
+        <w:rPr>
+          <w:sz w:val="24"/>
+          <w:szCs w:val="32"/>
+        </w:rPr>
+        <w:t>a “command”</w:t>
+      </w:r>
+    </w:p>
+    <w:p>
+      <w:pPr>
+        <w:pStyle w:val="ListParagraph"/>
+        <w:numPr>
+          <w:ilvl w:val="0"/>
+          <w:numId w:val="2"/>
+        </w:numPr>
+        <w:ind w:left="360"/>
+        <w:rPr>
+          <w:sz w:val="24"/>
+          <w:szCs w:val="32"/>
+        </w:rPr>
+      </w:pPr>
+      <w:r>
+        <w:rPr>
+          <w:sz w:val="24"/>
+          <w:szCs w:val="32"/>
+        </w:rPr>
+        <w:t xml:space="preserve">STM 5V pin to “bendy” of </w:t>
+      </w:r>
+      <w:r>
+        <w:rPr>
+          <w:sz w:val="24"/>
+          <w:szCs w:val="32"/>
+        </w:rPr>
+        <w:t>the same “command”</w:t>
+      </w:r>
+    </w:p>
+    <w:p>
+      <w:pPr>
+        <w:pStyle w:val="ListParagraph"/>
+        <w:numPr>
+          <w:ilvl w:val="1"/>
+          <w:numId w:val="2"/>
+        </w:numPr>
+        <w:ind w:left="720"/>
+        <w:rPr>
+          <w:sz w:val="24"/>
+          <w:szCs w:val="32"/>
+        </w:rPr>
+      </w:pPr>
+    </w:p>
+    <w:p>
+      <w:pPr>
+        <w:rPr>
+          <w:sz w:val="24"/>
+          <w:szCs w:val="32"/>
+        </w:rPr>
+      </w:pPr>
+    </w:p>
+    <w:p>
+      <w:pPr>
+        <w:rPr>
+          <w:sz w:val="24"/>
+          <w:szCs w:val="32"/>
         </w:rPr>
       </w:pPr>
       <w:r>
@@ -62,6 +440,21 @@
           <w:ilvl w:val="0"/>
           <w:numId w:val="1"/>
         </w:numPr>
+        <w:ind w:left="360"/>
+        <w:rPr>
+          <w:sz w:val="24"/>
+          <w:szCs w:val="32"/>
+        </w:rPr>
+      </w:pPr>
+    </w:p>
+    <w:p>
+      <w:pPr>
+        <w:pStyle w:val="ListParagraph"/>
+        <w:numPr>
+          <w:ilvl w:val="0"/>
+          <w:numId w:val="1"/>
+        </w:numPr>
+        <w:ind w:left="360"/>
         <w:rPr>
           <w:sz w:val="24"/>
           <w:szCs w:val="32"/>
@@ -82,17 +475,34 @@
           <w:ilvl w:val="1"/>
           <w:numId w:val="1"/>
         </w:numPr>
-        <w:rPr>
-          <w:sz w:val="24"/>
-          <w:szCs w:val="32"/>
-        </w:rPr>
-      </w:pPr>
-      <w:r>
-        <w:rPr>
-          <w:sz w:val="24"/>
-          <w:szCs w:val="32"/>
-        </w:rPr>
-        <w:t>Rather than actually rebuild the remote control, since this is mainly a programming project, control the car via the STM discovery.</w:t>
+        <w:ind w:left="720"/>
+        <w:rPr>
+          <w:sz w:val="24"/>
+          <w:szCs w:val="32"/>
+        </w:rPr>
+      </w:pPr>
+      <w:r>
+        <w:rPr>
+          <w:sz w:val="24"/>
+          <w:szCs w:val="32"/>
+        </w:rPr>
+        <w:t xml:space="preserve">Rather than </w:t>
+      </w:r>
+      <w:proofErr w:type="gramStart"/>
+      <w:r>
+        <w:rPr>
+          <w:sz w:val="24"/>
+          <w:szCs w:val="32"/>
+        </w:rPr>
+        <w:t>actually rebuild</w:t>
+      </w:r>
+      <w:proofErr w:type="gramEnd"/>
+      <w:r>
+        <w:rPr>
+          <w:sz w:val="24"/>
+          <w:szCs w:val="32"/>
+        </w:rPr>
+        <w:t xml:space="preserve"> the remote control, since this is mainly a programming project, control the car via the STM discovery.</w:t>
       </w:r>
     </w:p>
     <w:p>
@@ -102,6 +512,7 @@
           <w:ilvl w:val="1"/>
           <w:numId w:val="1"/>
         </w:numPr>
+        <w:ind w:left="720"/>
         <w:rPr>
           <w:sz w:val="24"/>
           <w:szCs w:val="32"/>
@@ -122,17 +533,60 @@
           <w:ilvl w:val="0"/>
           <w:numId w:val="1"/>
         </w:numPr>
-        <w:rPr>
-          <w:sz w:val="24"/>
-          <w:szCs w:val="32"/>
-        </w:rPr>
-      </w:pPr>
-      <w:r>
-        <w:rPr>
-          <w:sz w:val="24"/>
-          <w:szCs w:val="32"/>
-        </w:rPr>
-        <w:t>Wire the rc car into a breadboard to connect to the discovery’s RX/TX pins</w:t>
+        <w:ind w:left="360"/>
+        <w:rPr>
+          <w:sz w:val="24"/>
+          <w:szCs w:val="32"/>
+        </w:rPr>
+      </w:pPr>
+      <w:r>
+        <w:rPr>
+          <w:sz w:val="24"/>
+          <w:szCs w:val="32"/>
+        </w:rPr>
+        <w:t xml:space="preserve">Wire the </w:t>
+      </w:r>
+      <w:r>
+        <w:rPr>
+          <w:sz w:val="24"/>
+          <w:szCs w:val="32"/>
+        </w:rPr>
+        <w:t>RC</w:t>
+      </w:r>
+      <w:r>
+        <w:rPr>
+          <w:sz w:val="24"/>
+          <w:szCs w:val="32"/>
+        </w:rPr>
+        <w:t xml:space="preserve"> car into a breadboard to connect to the discovery’s RX/TX pins</w:t>
+      </w:r>
+      <w:r>
+        <w:rPr>
+          <w:sz w:val="24"/>
+          <w:szCs w:val="32"/>
+        </w:rPr>
+        <w:t>.</w:t>
+      </w:r>
+    </w:p>
+    <w:p>
+      <w:pPr>
+        <w:pStyle w:val="ListParagraph"/>
+        <w:numPr>
+          <w:ilvl w:val="1"/>
+          <w:numId w:val="1"/>
+        </w:numPr>
+        <w:ind w:left="720"/>
+        <w:rPr>
+          <w:sz w:val="24"/>
+          <w:szCs w:val="32"/>
+        </w:rPr>
+      </w:pPr>
+      <w:r>
+        <w:rPr>
+          <w:sz w:val="24"/>
+          <w:szCs w:val="32"/>
+        </w:rPr>
+        <w:t>But how to do this?</w:t>
       </w:r>
     </w:p>
     <w:p>
@@ -142,6 +596,7 @@
           <w:ilvl w:val="0"/>
           <w:numId w:val="1"/>
         </w:numPr>
+        <w:ind w:left="360"/>
         <w:rPr>
           <w:sz w:val="24"/>
           <w:szCs w:val="32"/>
@@ -160,37 +615,6 @@
           <w:szCs w:val="32"/>
         </w:rPr>
         <w:t xml:space="preserve"> </w:t>
-      </w:r>
-    </w:p>
-    <w:p>
-      <w:pPr>
-        <w:rPr>
-          <w:sz w:val="24"/>
-          <w:szCs w:val="32"/>
-        </w:rPr>
-      </w:pPr>
-    </w:p>
-    <w:p>
-      <w:pPr>
-        <w:rPr>
-          <w:sz w:val="24"/>
-          <w:szCs w:val="32"/>
-        </w:rPr>
-      </w:pPr>
-      <w:r>
-        <w:rPr>
-          <w:sz w:val="24"/>
-          <w:szCs w:val="32"/>
-        </w:rPr>
-        <w:t>Friday, March 29</w:t>
-      </w:r>
-      <w:r>
-        <w:rPr>
-          <w:sz w:val="24"/>
-          <w:szCs w:val="32"/>
-          <w:vertAlign w:val="superscript"/>
-        </w:rPr>
-        <w:t>th</w:t>
       </w:r>
     </w:p>
     <w:p>
@@ -200,6 +624,52 @@
           <w:ilvl w:val="0"/>
           <w:numId w:val="1"/>
         </w:numPr>
+        <w:ind w:left="360"/>
+        <w:rPr>
+          <w:sz w:val="24"/>
+          <w:szCs w:val="32"/>
+        </w:rPr>
+      </w:pPr>
+    </w:p>
+    <w:p>
+      <w:pPr>
+        <w:rPr>
+          <w:sz w:val="24"/>
+          <w:szCs w:val="32"/>
+        </w:rPr>
+      </w:pPr>
+    </w:p>
+    <w:p>
+      <w:pPr>
+        <w:rPr>
+          <w:sz w:val="24"/>
+          <w:szCs w:val="32"/>
+        </w:rPr>
+      </w:pPr>
+      <w:r>
+        <w:rPr>
+          <w:sz w:val="24"/>
+          <w:szCs w:val="32"/>
+        </w:rPr>
+        <w:t>Friday, March 29</w:t>
+      </w:r>
+      <w:r>
+        <w:rPr>
+          <w:sz w:val="24"/>
+          <w:szCs w:val="32"/>
+          <w:vertAlign w:val="superscript"/>
+        </w:rPr>
+        <w:t>th</w:t>
+      </w:r>
+    </w:p>
+    <w:p>
+      <w:pPr>
+        <w:pStyle w:val="ListParagraph"/>
+        <w:numPr>
+          <w:ilvl w:val="0"/>
+          <w:numId w:val="1"/>
+        </w:numPr>
+        <w:ind w:left="360"/>
         <w:rPr>
           <w:sz w:val="24"/>
           <w:szCs w:val="32"/>
@@ -220,6 +690,7 @@
           <w:ilvl w:val="1"/>
           <w:numId w:val="1"/>
         </w:numPr>
+        <w:ind w:left="720"/>
         <w:rPr>
           <w:sz w:val="24"/>
           <w:szCs w:val="32"/>
@@ -254,6 +725,7 @@
           <w:ilvl w:val="0"/>
           <w:numId w:val="1"/>
         </w:numPr>
+        <w:ind w:left="360"/>
         <w:rPr>
           <w:sz w:val="24"/>
           <w:szCs w:val="32"/>
@@ -327,6 +799,7 @@
           <w:ilvl w:val="0"/>
           <w:numId w:val="1"/>
         </w:numPr>
+        <w:ind w:left="360"/>
         <w:rPr>
           <w:sz w:val="24"/>
           <w:szCs w:val="32"/>
@@ -347,6 +820,7 @@
           <w:ilvl w:val="1"/>
           <w:numId w:val="1"/>
         </w:numPr>
+        <w:ind w:left="720"/>
         <w:rPr>
           <w:sz w:val="24"/>
           <w:szCs w:val="32"/>
@@ -382,6 +856,7 @@
           <w:ilvl w:val="1"/>
           <w:numId w:val="1"/>
         </w:numPr>
+        <w:ind w:left="720"/>
         <w:rPr>
           <w:sz w:val="24"/>
           <w:szCs w:val="32"/>
@@ -417,6 +892,7 @@
           <w:ilvl w:val="1"/>
           <w:numId w:val="1"/>
         </w:numPr>
+        <w:ind w:left="720"/>
         <w:rPr>
           <w:sz w:val="24"/>
           <w:szCs w:val="32"/>
@@ -442,8 +918,17 @@
           <w:sz w:val="24"/>
           <w:szCs w:val="32"/>
         </w:rPr>
-        <w:t xml:space="preserve"> – turning</w:t>
-      </w:r>
+        <w:t xml:space="preserve"> – </w:t>
+      </w:r>
+      <w:proofErr w:type="gramStart"/>
+      <w:r>
+        <w:rPr>
+          <w:sz w:val="24"/>
+          <w:szCs w:val="32"/>
+        </w:rPr>
+        <w:t>turning</w:t>
+      </w:r>
+      <w:proofErr w:type="gramEnd"/>
     </w:p>
     <w:p>
       <w:pPr>
@@ -452,16 +937,18 @@
           <w:ilvl w:val="1"/>
           <w:numId w:val="1"/>
         </w:numPr>
-        <w:rPr>
-          <w:sz w:val="24"/>
-          <w:szCs w:val="32"/>
-        </w:rPr>
-      </w:pPr>
-      <w:r>
-        <w:rPr>
-          <w:sz w:val="24"/>
-          <w:szCs w:val="32"/>
-        </w:rPr>
+        <w:ind w:left="720"/>
+        <w:rPr>
+          <w:sz w:val="24"/>
+          <w:szCs w:val="32"/>
+        </w:rPr>
+      </w:pPr>
+      <w:r>
+        <w:rPr>
+          <w:sz w:val="24"/>
+          <w:szCs w:val="32"/>
+        </w:rPr>
+        <w:lastRenderedPageBreak/>
         <w:t>4</w:t>
       </w:r>
       <w:r>
@@ -501,6 +988,119 @@
 <file path=word/numbering.xml><?xml version="1.0" encoding="utf-8"?>
 <w:numbering xmlns:wpc="http://schemas.microsoft.com/office/word/2010/wordprocessingCanvas" xmlns:cx="http://schemas.microsoft.com/office/drawing/2014/chartex" xmlns:cx1="http://schemas.microsoft.com/office/drawing/2015/9/8/chartex" xmlns:cx2="http://schemas.microsoft.com/office/drawing/2015/10/21/chartex" xmlns:cx3="http://schemas.microsoft.com/office/drawing/2016/5/9/chartex" xmlns:cx4="http://schemas.microsoft.com/office/drawing/2016/5/10/chartex" xmlns:cx5="http://schemas.microsoft.com/office/drawing/2016/5/11/chartex" xmlns:cx6="http://schemas.microsoft.com/office/drawing/2016/5/12/chartex" xmlns:cx7="http://schemas.microsoft.com/office/drawing/2016/5/13/chartex" xmlns:cx8="http://schemas.microsoft.com/office/drawing/2016/5/14/chartex" xmlns:mc="http://schemas.openxmlformats.org/markup-compatibility/2006" xmlns:aink="http://schemas.microsoft.com/office/drawing/2016/ink" xmlns:am3d="http://schemas.microsoft.com/office/drawing/2017/model3d" xmlns:o="urn:schemas-microsoft-com:office:office" xmlns:oel="http://schemas.microsoft.com/office/2019/extlst" xmlns:r="http://schemas.openxmlformats.org/officeDocument/2006/relationships" xmlns:m="http://schemas.openxmlformats.org/officeDocument/2006/math" xmlns:v="urn:schemas-microsoft-com:vml" xmlns:wp14="http://schemas.microsoft.com/office/word/2010/wordprocessingDrawing" xmlns:wp="http://schemas.openxmlformats.org/drawingml/2006/wordprocessingDrawing" xmlns:w10="urn:schemas-microsoft-com:office:word" xmlns:w="http://schemas.openxmlformats.org/wordprocessingml/2006/main" xmlns:w14="http://schemas.microsoft.com/office/word/2010/wordml" xmlns:w15="http://schemas.microsoft.com/office/word/2012/wordml" xmlns:w16cex="http://schemas.microsoft.com/office/word/2018/wordml/cex" xmlns:w16cid="http://schemas.microsoft.com/office/word/2016/wordml/cid" xmlns:w16="http://schemas.microsoft.com/office/word/2018/wordml" xmlns:w16du="http://schemas.microsoft.com/office/word/2023/wordml/word16du" xmlns:w16sdtdh="http://schemas.microsoft.com/office/word/2020/wordml/sdtdatahash" xmlns:w16se="http://schemas.microsoft.com/office/word/2015/wordml/symex" xmlns:wpg="http://schemas.microsoft.com/office/word/2010/wordprocessingGroup" xmlns:wpi="http://schemas.microsoft.com/office/word/2010/wordprocessingInk" xmlns:wne="http://schemas.microsoft.com/office/word/2006/wordml" xmlns:wps="http://schemas.microsoft.com/office/word/2010/wordprocessingShape" mc:Ignorable="w14 w15 w16se w16cid w16 w16cex w16sdtdh w16du wp14">
   <w:abstractNum w:abstractNumId="0" w15:restartNumberingAfterBreak="0">
+    <w:nsid w:val="61C757A3"/>
+    <w:multiLevelType w:val="hybridMultilevel"/>
+    <w:tmpl w:val="89B0861A"/>
+    <w:lvl w:ilvl="0" w:tplc="04090001">
+      <w:start w:val="1"/>
+      <w:numFmt w:val="bullet"/>
+      <w:lvlText w:val=""/>
+      <w:lvlJc w:val="left"/>
+      <w:pPr>
+        <w:ind w:left="720" w:hanging="360"/>
+      </w:pPr>
+      <w:rPr>
+        <w:rFonts w:ascii="Symbol" w:hAnsi="Symbol" w:hint="default"/>
+      </w:rPr>
+    </w:lvl>
+    <w:lvl w:ilvl="1" w:tplc="04090003">
+      <w:start w:val="1"/>
+      <w:numFmt w:val="bullet"/>
+      <w:lvlText w:val="o"/>
+      <w:lvlJc w:val="left"/>
+      <w:pPr>
+        <w:ind w:left="1440" w:hanging="360"/>
+      </w:pPr>
+      <w:rPr>
+        <w:rFonts w:ascii="Courier New" w:hAnsi="Courier New" w:cs="Courier New" w:hint="default"/>
+      </w:rPr>
+    </w:lvl>
+    <w:lvl w:ilvl="2" w:tplc="04090005">
+      <w:start w:val="1"/>
+      <w:numFmt w:val="bullet"/>
+      <w:lvlText w:val=""/>
+      <w:lvlJc w:val="left"/>
+      <w:pPr>
+        <w:ind w:left="2160" w:hanging="360"/>
+      </w:pPr>
+      <w:rPr>
+        <w:rFonts w:ascii="Wingdings" w:hAnsi="Wingdings" w:hint="default"/>
+      </w:rPr>
+    </w:lvl>
+    <w:lvl w:ilvl="3" w:tplc="04090001" w:tentative="1">
+      <w:start w:val="1"/>
+      <w:numFmt w:val="bullet"/>
+      <w:lvlText w:val=""/>
+      <w:lvlJc w:val="left"/>
+      <w:pPr>
+        <w:ind w:left="2880" w:hanging="360"/>
+      </w:pPr>
+      <w:rPr>
+        <w:rFonts w:ascii="Symbol" w:hAnsi="Symbol" w:hint="default"/>
+      </w:rPr>
+    </w:lvl>
+    <w:lvl w:ilvl="4" w:tplc="04090003" w:tentative="1">
+      <w:start w:val="1"/>
+      <w:numFmt w:val="bullet"/>
+      <w:lvlText w:val="o"/>
+      <w:lvlJc w:val="left"/>
+      <w:pPr>
+        <w:ind w:left="3600" w:hanging="360"/>
+      </w:pPr>
+      <w:rPr>
+        <w:rFonts w:ascii="Courier New" w:hAnsi="Courier New" w:cs="Courier New" w:hint="default"/>
+      </w:rPr>
+    </w:lvl>
+    <w:lvl w:ilvl="5" w:tplc="04090005" w:tentative="1">
+      <w:start w:val="1"/>
+      <w:numFmt w:val="bullet"/>
+      <w:lvlText w:val=""/>
+      <w:lvlJc w:val="left"/>
+      <w:pPr>
+        <w:ind w:left="4320" w:hanging="360"/>
+      </w:pPr>
+      <w:rPr>
+        <w:rFonts w:ascii="Wingdings" w:hAnsi="Wingdings" w:hint="default"/>
+      </w:rPr>
+    </w:lvl>
+    <w:lvl w:ilvl="6" w:tplc="04090001" w:tentative="1">
+      <w:start w:val="1"/>
+      <w:numFmt w:val="bullet"/>
+      <w:lvlText w:val=""/>
+      <w:lvlJc w:val="left"/>
+      <w:pPr>
+        <w:ind w:left="5040" w:hanging="360"/>
+      </w:pPr>
+      <w:rPr>
+        <w:rFonts w:ascii="Symbol" w:hAnsi="Symbol" w:hint="default"/>
+      </w:rPr>
+    </w:lvl>
+    <w:lvl w:ilvl="7" w:tplc="04090003" w:tentative="1">
+      <w:start w:val="1"/>
+      <w:numFmt w:val="bullet"/>
+      <w:lvlText w:val="o"/>
+      <w:lvlJc w:val="left"/>
+      <w:pPr>
+        <w:ind w:left="5760" w:hanging="360"/>
+      </w:pPr>
+      <w:rPr>
+        <w:rFonts w:ascii="Courier New" w:hAnsi="Courier New" w:cs="Courier New" w:hint="default"/>
+      </w:rPr>
+    </w:lvl>
+    <w:lvl w:ilvl="8" w:tplc="04090005" w:tentative="1">
+      <w:start w:val="1"/>
+      <w:numFmt w:val="bullet"/>
+      <w:lvlText w:val=""/>
+      <w:lvlJc w:val="left"/>
+      <w:pPr>
+        <w:ind w:left="6480" w:hanging="360"/>
+      </w:pPr>
+      <w:rPr>
+        <w:rFonts w:ascii="Wingdings" w:hAnsi="Wingdings" w:hint="default"/>
+      </w:rPr>
+    </w:lvl>
+  </w:abstractNum>
+  <w:abstractNum w:abstractNumId="1" w15:restartNumberingAfterBreak="0">
     <w:nsid w:val="684E4B06"/>
     <w:multiLevelType w:val="hybridMultilevel"/>
     <w:tmpl w:val="71B6B6B8"/>
@@ -613,6 +1213,9 @@
     </w:lvl>
   </w:abstractNum>
   <w:num w:numId="1" w16cid:durableId="1794328844">
+    <w:abstractNumId w:val="1"/>
+  </w:num>
+  <w:num w:numId="2" w16cid:durableId="1058357451">
     <w:abstractNumId w:val="0"/>
   </w:num>
 </w:numbering>

</xml_diff>

<commit_message>
Some notes on what was done today (BCY)
</commit_message>
<xml_diff>
--- a/Meetings.docx
+++ b/Meetings.docx
@@ -168,23 +168,7 @@
           <w:sz w:val="24"/>
           <w:szCs w:val="32"/>
         </w:rPr>
-        <w:t xml:space="preserve"> we cannot get the car/remote to work, we are perfectly fine to transition to the </w:t>
-      </w:r>
-      <w:proofErr w:type="spellStart"/>
-      <w:r>
-        <w:rPr>
-          <w:sz w:val="24"/>
-          <w:szCs w:val="32"/>
-        </w:rPr>
-        <w:t>NeoPixel</w:t>
-      </w:r>
-      <w:proofErr w:type="spellEnd"/>
-      <w:r>
-        <w:rPr>
-          <w:sz w:val="24"/>
-          <w:szCs w:val="32"/>
-        </w:rPr>
-        <w:t xml:space="preserve">. </w:t>
+        <w:t xml:space="preserve"> we cannot get the car/remote to work, we are perfectly fine to transition to the NeoPixel. </w:t>
       </w:r>
     </w:p>
     <w:p>
@@ -264,23 +248,7 @@
           <w:sz w:val="24"/>
           <w:szCs w:val="32"/>
         </w:rPr>
-        <w:t xml:space="preserve">Conversely, combine the </w:t>
-      </w:r>
-      <w:proofErr w:type="spellStart"/>
-      <w:r>
-        <w:rPr>
-          <w:sz w:val="24"/>
-          <w:szCs w:val="32"/>
-        </w:rPr>
-        <w:t>NeoPixel</w:t>
-      </w:r>
-      <w:proofErr w:type="spellEnd"/>
-      <w:r>
-        <w:rPr>
-          <w:sz w:val="24"/>
-          <w:szCs w:val="32"/>
-        </w:rPr>
-        <w:t xml:space="preserve"> idea with the RC car</w:t>
+        <w:t>Conversely, combine the NeoPixel idea with the RC car</w:t>
       </w:r>
       <w:r>
         <w:rPr>
@@ -392,6 +360,27 @@
       <w:pPr>
         <w:pStyle w:val="ListParagraph"/>
         <w:numPr>
+          <w:ilvl w:val="0"/>
+          <w:numId w:val="2"/>
+        </w:numPr>
+        <w:ind w:left="360"/>
+        <w:rPr>
+          <w:sz w:val="24"/>
+          <w:szCs w:val="32"/>
+        </w:rPr>
+      </w:pPr>
+      <w:r>
+        <w:rPr>
+          <w:sz w:val="24"/>
+          <w:szCs w:val="32"/>
+        </w:rPr>
+        <w:t>How to change an output pin to 5v on the STM Discovery board?</w:t>
+      </w:r>
+    </w:p>
+    <w:p>
+      <w:pPr>
+        <w:pStyle w:val="ListParagraph"/>
+        <w:numPr>
           <w:ilvl w:val="1"/>
           <w:numId w:val="2"/>
         </w:numPr>
@@ -401,6 +390,62 @@
           <w:szCs w:val="32"/>
         </w:rPr>
       </w:pPr>
+      <w:r>
+        <w:rPr>
+          <w:sz w:val="24"/>
+          <w:szCs w:val="32"/>
+        </w:rPr>
+        <w:t>Open-drain output type with a pull up resister (?)</w:t>
+      </w:r>
+    </w:p>
+    <w:p>
+      <w:pPr>
+        <w:pStyle w:val="ListParagraph"/>
+        <w:numPr>
+          <w:ilvl w:val="1"/>
+          <w:numId w:val="2"/>
+        </w:numPr>
+        <w:ind w:left="720"/>
+        <w:rPr>
+          <w:sz w:val="24"/>
+          <w:szCs w:val="32"/>
+        </w:rPr>
+      </w:pPr>
+      <w:r>
+        <w:rPr>
+          <w:sz w:val="24"/>
+          <w:szCs w:val="32"/>
+        </w:rPr>
+        <w:t>Will ask Cristian on Tuesday</w:t>
+      </w:r>
+      <w:r>
+        <w:rPr>
+          <w:sz w:val="24"/>
+          <w:szCs w:val="32"/>
+        </w:rPr>
+        <w:t>.</w:t>
+      </w:r>
+    </w:p>
+    <w:p>
+      <w:pPr>
+        <w:pStyle w:val="ListParagraph"/>
+        <w:numPr>
+          <w:ilvl w:val="0"/>
+          <w:numId w:val="2"/>
+        </w:numPr>
+        <w:ind w:left="360"/>
+        <w:rPr>
+          <w:sz w:val="24"/>
+          <w:szCs w:val="32"/>
+        </w:rPr>
+      </w:pPr>
+      <w:r>
+        <w:rPr>
+          <w:sz w:val="24"/>
+          <w:szCs w:val="32"/>
+        </w:rPr>
+        <w:t>Beverly – bring pliers to bend the bendy parts; solder gun for soldering wires together</w:t>
+      </w:r>
     </w:p>
     <w:p>
       <w:pPr>
@@ -486,23 +531,7 @@
           <w:sz w:val="24"/>
           <w:szCs w:val="32"/>
         </w:rPr>
-        <w:t xml:space="preserve">Rather than </w:t>
-      </w:r>
-      <w:proofErr w:type="gramStart"/>
-      <w:r>
-        <w:rPr>
-          <w:sz w:val="24"/>
-          <w:szCs w:val="32"/>
-        </w:rPr>
-        <w:t>actually rebuild</w:t>
-      </w:r>
-      <w:proofErr w:type="gramEnd"/>
-      <w:r>
-        <w:rPr>
-          <w:sz w:val="24"/>
-          <w:szCs w:val="32"/>
-        </w:rPr>
-        <w:t xml:space="preserve"> the remote control, since this is mainly a programming project, control the car via the STM discovery.</w:t>
+        <w:t>Rather than actually rebuild the remote control, since this is mainly a programming project, control the car via the STM discovery.</w:t>
       </w:r>
     </w:p>
     <w:p>
@@ -831,6 +860,7 @@
           <w:sz w:val="24"/>
           <w:szCs w:val="32"/>
         </w:rPr>
+        <w:lastRenderedPageBreak/>
         <w:t>1</w:t>
       </w:r>
       <w:r>
@@ -918,17 +948,8 @@
           <w:sz w:val="24"/>
           <w:szCs w:val="32"/>
         </w:rPr>
-        <w:t xml:space="preserve"> – </w:t>
-      </w:r>
-      <w:proofErr w:type="gramStart"/>
-      <w:r>
-        <w:rPr>
-          <w:sz w:val="24"/>
-          <w:szCs w:val="32"/>
-        </w:rPr>
-        <w:t>turning</w:t>
-      </w:r>
-      <w:proofErr w:type="gramEnd"/>
+        <w:t xml:space="preserve"> – turning</w:t>
+      </w:r>
     </w:p>
     <w:p>
       <w:pPr>
@@ -948,7 +969,6 @@
           <w:sz w:val="24"/>
           <w:szCs w:val="32"/>
         </w:rPr>
-        <w:lastRenderedPageBreak/>
         <w:t>4</w:t>
       </w:r>
       <w:r>

</xml_diff>

<commit_message>
Added plan for Tuesday (BCY)
</commit_message>
<xml_diff>
--- a/Meetings.docx
+++ b/Meetings.docx
@@ -416,6 +416,34 @@
           <w:sz w:val="24"/>
           <w:szCs w:val="32"/>
         </w:rPr>
+        <w:t xml:space="preserve">Or else use a </w:t>
+      </w:r>
+      <w:r>
+        <w:rPr>
+          <w:sz w:val="24"/>
+          <w:szCs w:val="32"/>
+        </w:rPr>
+        <w:t>level shifter.</w:t>
+      </w:r>
+    </w:p>
+    <w:p>
+      <w:pPr>
+        <w:pStyle w:val="ListParagraph"/>
+        <w:numPr>
+          <w:ilvl w:val="1"/>
+          <w:numId w:val="2"/>
+        </w:numPr>
+        <w:ind w:left="720"/>
+        <w:rPr>
+          <w:sz w:val="24"/>
+          <w:szCs w:val="32"/>
+        </w:rPr>
+      </w:pPr>
+      <w:r>
+        <w:rPr>
+          <w:sz w:val="24"/>
+          <w:szCs w:val="32"/>
+        </w:rPr>
         <w:t>Will ask Cristian on Tuesday</w:t>
       </w:r>
       <w:r>
@@ -446,6 +474,83 @@
         </w:rPr>
         <w:t>Beverly – bring pliers to bend the bendy parts; solder gun for soldering wires together</w:t>
       </w:r>
+      <w:r>
+        <w:rPr>
+          <w:sz w:val="24"/>
+          <w:szCs w:val="32"/>
+        </w:rPr>
+        <w:t>.</w:t>
+      </w:r>
+    </w:p>
+    <w:p>
+      <w:pPr>
+        <w:pStyle w:val="ListParagraph"/>
+        <w:numPr>
+          <w:ilvl w:val="0"/>
+          <w:numId w:val="2"/>
+        </w:numPr>
+        <w:ind w:left="360"/>
+        <w:rPr>
+          <w:sz w:val="24"/>
+          <w:szCs w:val="32"/>
+        </w:rPr>
+      </w:pPr>
+      <w:r>
+        <w:rPr>
+          <w:sz w:val="24"/>
+          <w:szCs w:val="32"/>
+        </w:rPr>
+        <w:t>On Tuesday:</w:t>
+      </w:r>
+    </w:p>
+    <w:p>
+      <w:pPr>
+        <w:pStyle w:val="ListParagraph"/>
+        <w:numPr>
+          <w:ilvl w:val="1"/>
+          <w:numId w:val="2"/>
+        </w:numPr>
+        <w:ind w:left="720"/>
+        <w:rPr>
+          <w:sz w:val="24"/>
+          <w:szCs w:val="32"/>
+        </w:rPr>
+      </w:pPr>
+      <w:r>
+        <w:rPr>
+          <w:sz w:val="24"/>
+          <w:szCs w:val="32"/>
+        </w:rPr>
+        <w:t>Solder wires to the radio controller – mainly to the “staple” w</w:t>
+      </w:r>
+      <w:r>
+        <w:rPr>
+          <w:sz w:val="24"/>
+          <w:szCs w:val="32"/>
+        </w:rPr>
+        <w:t>ires</w:t>
+      </w:r>
+    </w:p>
+    <w:p>
+      <w:pPr>
+        <w:pStyle w:val="ListParagraph"/>
+        <w:numPr>
+          <w:ilvl w:val="1"/>
+          <w:numId w:val="2"/>
+        </w:numPr>
+        <w:ind w:left="720"/>
+        <w:rPr>
+          <w:sz w:val="24"/>
+          <w:szCs w:val="32"/>
+        </w:rPr>
+      </w:pPr>
+      <w:r>
+        <w:rPr>
+          <w:sz w:val="24"/>
+          <w:szCs w:val="32"/>
+        </w:rPr>
+        <w:t>Straighten the bendy wires and probably strip whatever coating they have to increase surface area.</w:t>
+      </w:r>
     </w:p>
     <w:p>
       <w:pPr>
@@ -730,6 +835,7 @@
           <w:sz w:val="24"/>
           <w:szCs w:val="32"/>
         </w:rPr>
+        <w:lastRenderedPageBreak/>
         <w:t xml:space="preserve">Discussion with Ashton states </w:t>
       </w:r>
       <w:r>
@@ -860,7 +966,6 @@
           <w:sz w:val="24"/>
           <w:szCs w:val="32"/>
         </w:rPr>
-        <w:lastRenderedPageBreak/>
         <w:t>1</w:t>
       </w:r>
       <w:r>

</xml_diff>

<commit_message>
Apr 09 meeting added (BCY)
</commit_message>
<xml_diff>
--- a/Meetings.docx
+++ b/Meetings.docx
@@ -37,6 +37,436 @@
         <w:rPr>
           <w:sz w:val="24"/>
           <w:szCs w:val="32"/>
+        </w:rPr>
+      </w:pPr>
+      <w:r>
+        <w:rPr>
+          <w:sz w:val="24"/>
+          <w:szCs w:val="32"/>
+        </w:rPr>
+        <w:t>Tuesday, April 9</w:t>
+      </w:r>
+      <w:r>
+        <w:rPr>
+          <w:sz w:val="24"/>
+          <w:szCs w:val="32"/>
+          <w:vertAlign w:val="superscript"/>
+        </w:rPr>
+        <w:t>th</w:t>
+      </w:r>
+      <w:r>
+        <w:rPr>
+          <w:sz w:val="24"/>
+          <w:szCs w:val="32"/>
+        </w:rPr>
+        <w:t xml:space="preserve"> </w:t>
+      </w:r>
+    </w:p>
+    <w:p>
+      <w:pPr>
+        <w:pStyle w:val="ListParagraph"/>
+        <w:numPr>
+          <w:ilvl w:val="0"/>
+          <w:numId w:val="2"/>
+        </w:numPr>
+        <w:ind w:left="360"/>
+        <w:rPr>
+          <w:sz w:val="24"/>
+          <w:szCs w:val="32"/>
+        </w:rPr>
+      </w:pPr>
+      <w:r>
+        <w:rPr>
+          <w:sz w:val="24"/>
+          <w:szCs w:val="32"/>
+        </w:rPr>
+        <w:t>Straightening the bendy wires</w:t>
+      </w:r>
+      <w:r>
+        <w:rPr>
+          <w:sz w:val="24"/>
+          <w:szCs w:val="32"/>
+        </w:rPr>
+        <w:t>.</w:t>
+      </w:r>
+    </w:p>
+    <w:p>
+      <w:pPr>
+        <w:pStyle w:val="ListParagraph"/>
+        <w:numPr>
+          <w:ilvl w:val="0"/>
+          <w:numId w:val="2"/>
+        </w:numPr>
+        <w:ind w:left="360"/>
+        <w:rPr>
+          <w:sz w:val="24"/>
+          <w:szCs w:val="32"/>
+        </w:rPr>
+      </w:pPr>
+      <w:r>
+        <w:rPr>
+          <w:sz w:val="24"/>
+          <w:szCs w:val="32"/>
+        </w:rPr>
+        <w:t>Recall: we DO need the 9v battery for the remote to work</w:t>
+      </w:r>
+      <w:r>
+        <w:rPr>
+          <w:sz w:val="24"/>
+          <w:szCs w:val="32"/>
+        </w:rPr>
+        <w:t>.</w:t>
+      </w:r>
+    </w:p>
+    <w:p>
+      <w:pPr>
+        <w:pStyle w:val="ListParagraph"/>
+        <w:numPr>
+          <w:ilvl w:val="0"/>
+          <w:numId w:val="2"/>
+        </w:numPr>
+        <w:ind w:left="360"/>
+        <w:rPr>
+          <w:sz w:val="24"/>
+          <w:szCs w:val="32"/>
+        </w:rPr>
+      </w:pPr>
+      <w:r>
+        <w:rPr>
+          <w:sz w:val="24"/>
+          <w:szCs w:val="32"/>
+        </w:rPr>
+        <w:t>Soldered wires to the “staples” of the board.</w:t>
+      </w:r>
+    </w:p>
+    <w:p>
+      <w:pPr>
+        <w:pStyle w:val="ListParagraph"/>
+        <w:numPr>
+          <w:ilvl w:val="0"/>
+          <w:numId w:val="2"/>
+        </w:numPr>
+        <w:ind w:left="360"/>
+        <w:rPr>
+          <w:sz w:val="24"/>
+          <w:szCs w:val="32"/>
+        </w:rPr>
+      </w:pPr>
+      <w:r>
+        <w:rPr>
+          <w:sz w:val="24"/>
+          <w:szCs w:val="32"/>
+        </w:rPr>
+        <w:t>Soldered a wire to one of the ground connections.</w:t>
+      </w:r>
+    </w:p>
+    <w:p>
+      <w:pPr>
+        <w:pStyle w:val="ListParagraph"/>
+        <w:numPr>
+          <w:ilvl w:val="0"/>
+          <w:numId w:val="2"/>
+        </w:numPr>
+        <w:ind w:left="360"/>
+        <w:rPr>
+          <w:sz w:val="24"/>
+          <w:szCs w:val="32"/>
+        </w:rPr>
+      </w:pPr>
+      <w:r>
+        <w:rPr>
+          <w:sz w:val="24"/>
+          <w:szCs w:val="32"/>
+        </w:rPr>
+        <w:t xml:space="preserve">Can adjust the STM to output 5v by setting a 5v tolerant pin to open-drain (no pull-up/down resistance) and attach a pull-up resistor to the pin. </w:t>
+      </w:r>
+    </w:p>
+    <w:p>
+      <w:pPr>
+        <w:pStyle w:val="ListParagraph"/>
+        <w:numPr>
+          <w:ilvl w:val="1"/>
+          <w:numId w:val="2"/>
+        </w:numPr>
+        <w:ind w:left="720"/>
+        <w:rPr>
+          <w:sz w:val="24"/>
+          <w:szCs w:val="32"/>
+        </w:rPr>
+      </w:pPr>
+      <w:r>
+        <w:rPr>
+          <w:sz w:val="24"/>
+          <w:szCs w:val="32"/>
+        </w:rPr>
+        <w:t>Using a 1k resistor works well.</w:t>
+      </w:r>
+    </w:p>
+    <w:p>
+      <w:pPr>
+        <w:pStyle w:val="ListParagraph"/>
+        <w:numPr>
+          <w:ilvl w:val="0"/>
+          <w:numId w:val="2"/>
+        </w:numPr>
+        <w:ind w:left="360"/>
+        <w:rPr>
+          <w:sz w:val="24"/>
+          <w:szCs w:val="32"/>
+        </w:rPr>
+      </w:pPr>
+      <w:r>
+        <w:rPr>
+          <w:sz w:val="24"/>
+          <w:szCs w:val="32"/>
+        </w:rPr>
+        <w:t>PB6-9 pins are used:</w:t>
+      </w:r>
+    </w:p>
+    <w:p>
+      <w:pPr>
+        <w:pStyle w:val="ListParagraph"/>
+        <w:numPr>
+          <w:ilvl w:val="1"/>
+          <w:numId w:val="2"/>
+        </w:numPr>
+        <w:ind w:left="720"/>
+        <w:rPr>
+          <w:sz w:val="24"/>
+          <w:szCs w:val="32"/>
+        </w:rPr>
+      </w:pPr>
+      <w:r>
+        <w:rPr>
+          <w:sz w:val="24"/>
+          <w:szCs w:val="32"/>
+        </w:rPr>
+        <w:t>Red—right, PB9</w:t>
+      </w:r>
+    </w:p>
+    <w:p>
+      <w:pPr>
+        <w:pStyle w:val="ListParagraph"/>
+        <w:numPr>
+          <w:ilvl w:val="1"/>
+          <w:numId w:val="2"/>
+        </w:numPr>
+        <w:ind w:left="720"/>
+        <w:rPr>
+          <w:sz w:val="24"/>
+          <w:szCs w:val="32"/>
+        </w:rPr>
+      </w:pPr>
+      <w:r>
+        <w:rPr>
+          <w:sz w:val="24"/>
+          <w:szCs w:val="32"/>
+        </w:rPr>
+        <w:t>Orange—left, PB8</w:t>
+      </w:r>
+    </w:p>
+    <w:p>
+      <w:pPr>
+        <w:pStyle w:val="ListParagraph"/>
+        <w:numPr>
+          <w:ilvl w:val="1"/>
+          <w:numId w:val="2"/>
+        </w:numPr>
+        <w:ind w:left="720"/>
+        <w:rPr>
+          <w:sz w:val="24"/>
+          <w:szCs w:val="32"/>
+        </w:rPr>
+      </w:pPr>
+      <w:r>
+        <w:rPr>
+          <w:sz w:val="24"/>
+          <w:szCs w:val="32"/>
+        </w:rPr>
+        <w:t>Yellow—forward, PB7</w:t>
+      </w:r>
+    </w:p>
+    <w:p>
+      <w:pPr>
+        <w:pStyle w:val="ListParagraph"/>
+        <w:numPr>
+          <w:ilvl w:val="1"/>
+          <w:numId w:val="2"/>
+        </w:numPr>
+        <w:ind w:left="720"/>
+        <w:rPr>
+          <w:sz w:val="24"/>
+          <w:szCs w:val="32"/>
+        </w:rPr>
+      </w:pPr>
+      <w:r>
+        <w:rPr>
+          <w:sz w:val="24"/>
+          <w:szCs w:val="32"/>
+        </w:rPr>
+        <w:t>Brown—back, PB6</w:t>
+      </w:r>
+    </w:p>
+    <w:p>
+      <w:pPr>
+        <w:pStyle w:val="ListParagraph"/>
+        <w:numPr>
+          <w:ilvl w:val="1"/>
+          <w:numId w:val="2"/>
+        </w:numPr>
+        <w:ind w:left="720"/>
+        <w:rPr>
+          <w:sz w:val="24"/>
+          <w:szCs w:val="32"/>
+        </w:rPr>
+      </w:pPr>
+      <w:r>
+        <w:rPr>
+          <w:sz w:val="24"/>
+          <w:szCs w:val="32"/>
+        </w:rPr>
+        <w:t>Black—ground, GND</w:t>
+      </w:r>
+    </w:p>
+    <w:p>
+      <w:pPr>
+        <w:pStyle w:val="ListParagraph"/>
+        <w:numPr>
+          <w:ilvl w:val="0"/>
+          <w:numId w:val="2"/>
+        </w:numPr>
+        <w:ind w:left="360"/>
+        <w:rPr>
+          <w:sz w:val="24"/>
+          <w:szCs w:val="32"/>
+        </w:rPr>
+      </w:pPr>
+      <w:r>
+        <w:rPr>
+          <w:sz w:val="24"/>
+          <w:szCs w:val="32"/>
+        </w:rPr>
+        <w:t>Meet on Thursday—get the gyroscope to work</w:t>
+      </w:r>
+      <w:r>
+        <w:rPr>
+          <w:sz w:val="24"/>
+          <w:szCs w:val="32"/>
+        </w:rPr>
+        <w:t xml:space="preserve"> (lab 05)</w:t>
+      </w:r>
+    </w:p>
+    <w:p>
+      <w:pPr>
+        <w:pStyle w:val="ListParagraph"/>
+        <w:numPr>
+          <w:ilvl w:val="1"/>
+          <w:numId w:val="2"/>
+        </w:numPr>
+        <w:ind w:left="720"/>
+        <w:rPr>
+          <w:sz w:val="24"/>
+          <w:szCs w:val="32"/>
+        </w:rPr>
+      </w:pPr>
+      <w:r>
+        <w:rPr>
+          <w:sz w:val="24"/>
+          <w:szCs w:val="32"/>
+        </w:rPr>
+        <w:t>Interfacing with the gyro is I2C, is that enough to meet the communication requirements?</w:t>
+      </w:r>
+    </w:p>
+    <w:p>
+      <w:pPr>
+        <w:pStyle w:val="ListParagraph"/>
+        <w:numPr>
+          <w:ilvl w:val="0"/>
+          <w:numId w:val="2"/>
+        </w:numPr>
+        <w:ind w:left="360"/>
+        <w:rPr>
+          <w:sz w:val="24"/>
+          <w:szCs w:val="32"/>
+        </w:rPr>
+      </w:pPr>
+      <w:r>
+        <w:rPr>
+          <w:sz w:val="24"/>
+          <w:szCs w:val="32"/>
+        </w:rPr>
+        <w:t>Next Tuesday ideas</w:t>
+      </w:r>
+    </w:p>
+    <w:p>
+      <w:pPr>
+        <w:pStyle w:val="ListParagraph"/>
+        <w:numPr>
+          <w:ilvl w:val="1"/>
+          <w:numId w:val="2"/>
+        </w:numPr>
+        <w:ind w:left="720"/>
+        <w:rPr>
+          <w:sz w:val="24"/>
+          <w:szCs w:val="32"/>
+        </w:rPr>
+      </w:pPr>
+      <w:r>
+        <w:rPr>
+          <w:sz w:val="24"/>
+          <w:szCs w:val="32"/>
+        </w:rPr>
+        <w:t>implement a UART/USART where it prints out the direction of the gyro</w:t>
+      </w:r>
+    </w:p>
+    <w:p>
+      <w:pPr>
+        <w:pStyle w:val="ListParagraph"/>
+        <w:numPr>
+          <w:ilvl w:val="1"/>
+          <w:numId w:val="2"/>
+        </w:numPr>
+        <w:ind w:left="720"/>
+        <w:rPr>
+          <w:sz w:val="24"/>
+          <w:szCs w:val="32"/>
+        </w:rPr>
+      </w:pPr>
+      <w:r>
+        <w:rPr>
+          <w:sz w:val="24"/>
+          <w:szCs w:val="32"/>
+        </w:rPr>
+        <w:t>use a potentiometer to turn left or right</w:t>
+      </w:r>
+    </w:p>
+    <w:p>
+      <w:pPr>
+        <w:pStyle w:val="ListParagraph"/>
+        <w:numPr>
+          <w:ilvl w:val="0"/>
+          <w:numId w:val="2"/>
+        </w:numPr>
+        <w:ind w:left="360"/>
+        <w:rPr>
+          <w:sz w:val="24"/>
+          <w:szCs w:val="32"/>
+        </w:rPr>
+      </w:pPr>
+    </w:p>
+    <w:p>
+      <w:pPr>
+        <w:rPr>
+          <w:sz w:val="24"/>
+          <w:szCs w:val="32"/>
+        </w:rPr>
+      </w:pPr>
+    </w:p>
+    <w:p>
+      <w:pPr>
+        <w:rPr>
+          <w:sz w:val="24"/>
+          <w:szCs w:val="32"/>
           <w:vertAlign w:val="superscript"/>
         </w:rPr>
       </w:pPr>
@@ -416,6 +846,7 @@
           <w:sz w:val="24"/>
           <w:szCs w:val="32"/>
         </w:rPr>
+        <w:lastRenderedPageBreak/>
         <w:t xml:space="preserve">Or else use a </w:t>
       </w:r>
       <w:r>
@@ -753,6 +1184,37 @@
     </w:p>
     <w:p>
       <w:pPr>
+        <w:rPr>
+          <w:sz w:val="24"/>
+          <w:szCs w:val="32"/>
+        </w:rPr>
+      </w:pPr>
+    </w:p>
+    <w:p>
+      <w:pPr>
+        <w:rPr>
+          <w:sz w:val="24"/>
+          <w:szCs w:val="32"/>
+        </w:rPr>
+      </w:pPr>
+      <w:r>
+        <w:rPr>
+          <w:sz w:val="24"/>
+          <w:szCs w:val="32"/>
+        </w:rPr>
+        <w:t>Friday, March 29</w:t>
+      </w:r>
+      <w:r>
+        <w:rPr>
+          <w:sz w:val="24"/>
+          <w:szCs w:val="32"/>
+          <w:vertAlign w:val="superscript"/>
+        </w:rPr>
+        <w:t>th</w:t>
+      </w:r>
+    </w:p>
+    <w:p>
+      <w:pPr>
         <w:pStyle w:val="ListParagraph"/>
         <w:numPr>
           <w:ilvl w:val="0"/>
@@ -764,51 +1226,6 @@
           <w:szCs w:val="32"/>
         </w:rPr>
       </w:pPr>
-    </w:p>
-    <w:p>
-      <w:pPr>
-        <w:rPr>
-          <w:sz w:val="24"/>
-          <w:szCs w:val="32"/>
-        </w:rPr>
-      </w:pPr>
-    </w:p>
-    <w:p>
-      <w:pPr>
-        <w:rPr>
-          <w:sz w:val="24"/>
-          <w:szCs w:val="32"/>
-        </w:rPr>
-      </w:pPr>
-      <w:r>
-        <w:rPr>
-          <w:sz w:val="24"/>
-          <w:szCs w:val="32"/>
-        </w:rPr>
-        <w:t>Friday, March 29</w:t>
-      </w:r>
-      <w:r>
-        <w:rPr>
-          <w:sz w:val="24"/>
-          <w:szCs w:val="32"/>
-          <w:vertAlign w:val="superscript"/>
-        </w:rPr>
-        <w:t>th</w:t>
-      </w:r>
-    </w:p>
-    <w:p>
-      <w:pPr>
-        <w:pStyle w:val="ListParagraph"/>
-        <w:numPr>
-          <w:ilvl w:val="0"/>
-          <w:numId w:val="1"/>
-        </w:numPr>
-        <w:ind w:left="360"/>
-        <w:rPr>
-          <w:sz w:val="24"/>
-          <w:szCs w:val="32"/>
-        </w:rPr>
-      </w:pPr>
       <w:r>
         <w:rPr>
           <w:sz w:val="24"/>
@@ -835,7 +1252,6 @@
           <w:sz w:val="24"/>
           <w:szCs w:val="32"/>
         </w:rPr>
-        <w:lastRenderedPageBreak/>
         <w:t xml:space="preserve">Discussion with Ashton states </w:t>
       </w:r>
       <w:r>

</xml_diff>

<commit_message>
Apr 11th morning meeting (BCY)
</commit_message>
<xml_diff>
--- a/Meetings.docx
+++ b/Meetings.docx
@@ -44,6 +44,163 @@
           <w:sz w:val="24"/>
           <w:szCs w:val="32"/>
         </w:rPr>
+        <w:t>Thursday, April 11</w:t>
+      </w:r>
+      <w:r>
+        <w:rPr>
+          <w:sz w:val="24"/>
+          <w:szCs w:val="32"/>
+          <w:vertAlign w:val="superscript"/>
+        </w:rPr>
+        <w:t>th</w:t>
+      </w:r>
+    </w:p>
+    <w:p>
+      <w:pPr>
+        <w:pStyle w:val="ListParagraph"/>
+        <w:numPr>
+          <w:ilvl w:val="0"/>
+          <w:numId w:val="3"/>
+        </w:numPr>
+        <w:ind w:left="360"/>
+        <w:rPr>
+          <w:sz w:val="24"/>
+          <w:szCs w:val="32"/>
+        </w:rPr>
+      </w:pPr>
+      <w:r>
+        <w:rPr>
+          <w:sz w:val="24"/>
+          <w:szCs w:val="32"/>
+        </w:rPr>
+        <w:t>Meeting with Ashton</w:t>
+      </w:r>
+    </w:p>
+    <w:p>
+      <w:pPr>
+        <w:pStyle w:val="ListParagraph"/>
+        <w:numPr>
+          <w:ilvl w:val="1"/>
+          <w:numId w:val="3"/>
+        </w:numPr>
+        <w:ind w:left="720"/>
+        <w:rPr>
+          <w:sz w:val="24"/>
+          <w:szCs w:val="32"/>
+        </w:rPr>
+      </w:pPr>
+      <w:r>
+        <w:rPr>
+          <w:sz w:val="24"/>
+          <w:szCs w:val="32"/>
+        </w:rPr>
+        <w:t>Mainly discussed our progress with Ashton—progress is very good; just continue what we are doing.</w:t>
+      </w:r>
+    </w:p>
+    <w:p>
+      <w:pPr>
+        <w:pStyle w:val="ListParagraph"/>
+        <w:numPr>
+          <w:ilvl w:val="1"/>
+          <w:numId w:val="3"/>
+        </w:numPr>
+        <w:ind w:left="720"/>
+        <w:rPr>
+          <w:sz w:val="24"/>
+          <w:szCs w:val="32"/>
+        </w:rPr>
+      </w:pPr>
+      <w:r>
+        <w:rPr>
+          <w:sz w:val="24"/>
+          <w:szCs w:val="32"/>
+        </w:rPr>
+        <w:t>Does using the gyro count towards the I2C component? Doesn’t matter! What matters most is that we’re doing something FUN.</w:t>
+      </w:r>
+    </w:p>
+    <w:p>
+      <w:pPr>
+        <w:pStyle w:val="ListParagraph"/>
+        <w:numPr>
+          <w:ilvl w:val="1"/>
+          <w:numId w:val="3"/>
+        </w:numPr>
+        <w:ind w:left="720"/>
+        <w:rPr>
+          <w:sz w:val="24"/>
+          <w:szCs w:val="32"/>
+        </w:rPr>
+      </w:pPr>
+      <w:r>
+        <w:rPr>
+          <w:sz w:val="24"/>
+          <w:szCs w:val="32"/>
+        </w:rPr>
+        <w:t>What could we do about the car that doesn’t exactly run wheels down? Check the batteries. It could be we have a bad vehicle. Regardless, if it works fine while upside down, then don’t worry too much about it.</w:t>
+      </w:r>
+    </w:p>
+    <w:p>
+      <w:pPr>
+        <w:pStyle w:val="ListParagraph"/>
+        <w:numPr>
+          <w:ilvl w:val="0"/>
+          <w:numId w:val="3"/>
+        </w:numPr>
+        <w:ind w:left="360"/>
+        <w:rPr>
+          <w:sz w:val="24"/>
+          <w:szCs w:val="32"/>
+        </w:rPr>
+      </w:pPr>
+      <w:r>
+        <w:rPr>
+          <w:sz w:val="24"/>
+          <w:szCs w:val="32"/>
+        </w:rPr>
+        <w:t>Work for about an hour on implementing the gyro or setting it up.</w:t>
+      </w:r>
+    </w:p>
+    <w:p>
+      <w:pPr>
+        <w:pStyle w:val="ListParagraph"/>
+        <w:numPr>
+          <w:ilvl w:val="0"/>
+          <w:numId w:val="3"/>
+        </w:numPr>
+        <w:ind w:left="360"/>
+        <w:rPr>
+          <w:sz w:val="24"/>
+          <w:szCs w:val="32"/>
+        </w:rPr>
+      </w:pPr>
+      <w:r>
+        <w:rPr>
+          <w:sz w:val="24"/>
+          <w:szCs w:val="32"/>
+        </w:rPr>
+        <w:t>Afterwards, review for final.</w:t>
+      </w:r>
+    </w:p>
+    <w:p>
+      <w:pPr>
+        <w:rPr>
+          <w:sz w:val="24"/>
+          <w:szCs w:val="32"/>
+        </w:rPr>
+      </w:pPr>
+    </w:p>
+    <w:p>
+      <w:pPr>
+        <w:rPr>
+          <w:sz w:val="24"/>
+          <w:szCs w:val="32"/>
+        </w:rPr>
+      </w:pPr>
+      <w:r>
+        <w:rPr>
+          <w:sz w:val="24"/>
+          <w:szCs w:val="32"/>
+        </w:rPr>
         <w:t>Tuesday, April 9</w:t>
       </w:r>
       <w:r>
@@ -262,8 +419,17 @@
           <w:sz w:val="24"/>
           <w:szCs w:val="32"/>
         </w:rPr>
-        <w:t>Orange—left, PB8</w:t>
-      </w:r>
+        <w:t xml:space="preserve">Orange—left, </w:t>
+      </w:r>
+      <w:proofErr w:type="gramStart"/>
+      <w:r>
+        <w:rPr>
+          <w:sz w:val="24"/>
+          <w:szCs w:val="32"/>
+        </w:rPr>
+        <w:t>PB8</w:t>
+      </w:r>
+      <w:proofErr w:type="gramEnd"/>
     </w:p>
     <w:p>
       <w:pPr>
@@ -416,8 +582,17 @@
           <w:sz w:val="24"/>
           <w:szCs w:val="32"/>
         </w:rPr>
-        <w:t>implement a UART/USART where it prints out the direction of the gyro</w:t>
-      </w:r>
+        <w:t xml:space="preserve">implement a UART/USART where it prints out the direction of the </w:t>
+      </w:r>
+      <w:proofErr w:type="gramStart"/>
+      <w:r>
+        <w:rPr>
+          <w:sz w:val="24"/>
+          <w:szCs w:val="32"/>
+        </w:rPr>
+        <w:t>gyro</w:t>
+      </w:r>
+      <w:proofErr w:type="gramEnd"/>
     </w:p>
     <w:p>
       <w:pPr>
@@ -437,22 +612,17 @@
           <w:sz w:val="24"/>
           <w:szCs w:val="32"/>
         </w:rPr>
-        <w:t>use a potentiometer to turn left or right</w:t>
-      </w:r>
-    </w:p>
-    <w:p>
-      <w:pPr>
-        <w:pStyle w:val="ListParagraph"/>
-        <w:numPr>
-          <w:ilvl w:val="0"/>
-          <w:numId w:val="2"/>
-        </w:numPr>
-        <w:ind w:left="360"/>
-        <w:rPr>
-          <w:sz w:val="24"/>
-          <w:szCs w:val="32"/>
-        </w:rPr>
-      </w:pPr>
+        <w:t xml:space="preserve">use a potentiometer to turn left or </w:t>
+      </w:r>
+      <w:proofErr w:type="gramStart"/>
+      <w:r>
+        <w:rPr>
+          <w:sz w:val="24"/>
+          <w:szCs w:val="32"/>
+        </w:rPr>
+        <w:t>right</w:t>
+      </w:r>
+      <w:proofErr w:type="gramEnd"/>
     </w:p>
     <w:p>
       <w:pPr>
@@ -598,7 +768,23 @@
           <w:sz w:val="24"/>
           <w:szCs w:val="32"/>
         </w:rPr>
-        <w:t xml:space="preserve"> we cannot get the car/remote to work, we are perfectly fine to transition to the NeoPixel. </w:t>
+        <w:t xml:space="preserve"> we cannot get the car/remote to work, we are perfectly fine to transition to the </w:t>
+      </w:r>
+      <w:proofErr w:type="spellStart"/>
+      <w:r>
+        <w:rPr>
+          <w:sz w:val="24"/>
+          <w:szCs w:val="32"/>
+        </w:rPr>
+        <w:t>NeoPixel</w:t>
+      </w:r>
+      <w:proofErr w:type="spellEnd"/>
+      <w:r>
+        <w:rPr>
+          <w:sz w:val="24"/>
+          <w:szCs w:val="32"/>
+        </w:rPr>
+        <w:t xml:space="preserve">. </w:t>
       </w:r>
     </w:p>
     <w:p>
@@ -622,6 +808,7 @@
           <w:szCs w:val="32"/>
           <w:u w:val="single"/>
         </w:rPr>
+        <w:lastRenderedPageBreak/>
         <w:t>BUT</w:t>
       </w:r>
       <w:r>
@@ -678,7 +865,23 @@
           <w:sz w:val="24"/>
           <w:szCs w:val="32"/>
         </w:rPr>
-        <w:t>Conversely, combine the NeoPixel idea with the RC car</w:t>
+        <w:t xml:space="preserve">Conversely, combine the </w:t>
+      </w:r>
+      <w:proofErr w:type="spellStart"/>
+      <w:r>
+        <w:rPr>
+          <w:sz w:val="24"/>
+          <w:szCs w:val="32"/>
+        </w:rPr>
+        <w:t>NeoPixel</w:t>
+      </w:r>
+      <w:proofErr w:type="spellEnd"/>
+      <w:r>
+        <w:rPr>
+          <w:sz w:val="24"/>
+          <w:szCs w:val="32"/>
+        </w:rPr>
+        <w:t xml:space="preserve"> idea with the RC car</w:t>
       </w:r>
       <w:r>
         <w:rPr>
@@ -846,7 +1049,6 @@
           <w:sz w:val="24"/>
           <w:szCs w:val="32"/>
         </w:rPr>
-        <w:lastRenderedPageBreak/>
         <w:t xml:space="preserve">Or else use a </w:t>
       </w:r>
       <w:r>
@@ -903,7 +1105,23 @@
           <w:sz w:val="24"/>
           <w:szCs w:val="32"/>
         </w:rPr>
-        <w:t>Beverly – bring pliers to bend the bendy parts; solder gun for soldering wires together</w:t>
+        <w:t xml:space="preserve">Beverly – bring pliers to bend the bendy </w:t>
+      </w:r>
+      <w:proofErr w:type="gramStart"/>
+      <w:r>
+        <w:rPr>
+          <w:sz w:val="24"/>
+          <w:szCs w:val="32"/>
+        </w:rPr>
+        <w:t>parts;</w:t>
+      </w:r>
+      <w:proofErr w:type="gramEnd"/>
+      <w:r>
+        <w:rPr>
+          <w:sz w:val="24"/>
+          <w:szCs w:val="32"/>
+        </w:rPr>
+        <w:t xml:space="preserve"> solder gun for soldering wires together</w:t>
       </w:r>
       <w:r>
         <w:rPr>
@@ -952,7 +1170,15 @@
           <w:sz w:val="24"/>
           <w:szCs w:val="32"/>
         </w:rPr>
-        <w:t>Solder wires to the radio controller – mainly to the “staple” w</w:t>
+        <w:t xml:space="preserve">Solder wires to the radio controller – mainly to the “staple” </w:t>
+      </w:r>
+      <w:proofErr w:type="gramStart"/>
+      <w:r>
+        <w:rPr>
+          <w:sz w:val="24"/>
+          <w:szCs w:val="32"/>
+        </w:rPr>
+        <w:t>w</w:t>
       </w:r>
       <w:r>
         <w:rPr>
@@ -961,6 +1187,7 @@
         </w:rPr>
         <w:t>ires</w:t>
       </w:r>
+      <w:proofErr w:type="gramEnd"/>
     </w:p>
     <w:p>
       <w:pPr>
@@ -980,7 +1207,23 @@
           <w:sz w:val="24"/>
           <w:szCs w:val="32"/>
         </w:rPr>
-        <w:t>Straighten the bendy wires and probably strip whatever coating they have to increase surface area.</w:t>
+        <w:t xml:space="preserve">Straighten the bendy wires and probably strip whatever coating they </w:t>
+      </w:r>
+      <w:proofErr w:type="gramStart"/>
+      <w:r>
+        <w:rPr>
+          <w:sz w:val="24"/>
+          <w:szCs w:val="32"/>
+        </w:rPr>
+        <w:t>have to</w:t>
+      </w:r>
+      <w:proofErr w:type="gramEnd"/>
+      <w:r>
+        <w:rPr>
+          <w:sz w:val="24"/>
+          <w:szCs w:val="32"/>
+        </w:rPr>
+        <w:t xml:space="preserve"> increase surface area.</w:t>
       </w:r>
     </w:p>
     <w:p>
@@ -1067,7 +1310,23 @@
           <w:sz w:val="24"/>
           <w:szCs w:val="32"/>
         </w:rPr>
-        <w:t>Rather than actually rebuild the remote control, since this is mainly a programming project, control the car via the STM discovery.</w:t>
+        <w:t xml:space="preserve">Rather than </w:t>
+      </w:r>
+      <w:proofErr w:type="gramStart"/>
+      <w:r>
+        <w:rPr>
+          <w:sz w:val="24"/>
+          <w:szCs w:val="32"/>
+        </w:rPr>
+        <w:t>actually rebuild</w:t>
+      </w:r>
+      <w:proofErr w:type="gramEnd"/>
+      <w:r>
+        <w:rPr>
+          <w:sz w:val="24"/>
+          <w:szCs w:val="32"/>
+        </w:rPr>
+        <w:t xml:space="preserve"> the remote control, since this is mainly a programming project, control the car via the STM discovery.</w:t>
       </w:r>
     </w:p>
     <w:p>
@@ -1469,8 +1728,17 @@
           <w:sz w:val="24"/>
           <w:szCs w:val="32"/>
         </w:rPr>
-        <w:t xml:space="preserve"> – turning</w:t>
-      </w:r>
+        <w:t xml:space="preserve"> – </w:t>
+      </w:r>
+      <w:proofErr w:type="gramStart"/>
+      <w:r>
+        <w:rPr>
+          <w:sz w:val="24"/>
+          <w:szCs w:val="32"/>
+        </w:rPr>
+        <w:t>turning</w:t>
+      </w:r>
+      <w:proofErr w:type="gramEnd"/>
     </w:p>
     <w:p>
       <w:pPr>
@@ -1529,6 +1797,118 @@
 <file path=word/numbering.xml><?xml version="1.0" encoding="utf-8"?>
 <w:numbering xmlns:wpc="http://schemas.microsoft.com/office/word/2010/wordprocessingCanvas" xmlns:cx="http://schemas.microsoft.com/office/drawing/2014/chartex" xmlns:cx1="http://schemas.microsoft.com/office/drawing/2015/9/8/chartex" xmlns:cx2="http://schemas.microsoft.com/office/drawing/2015/10/21/chartex" xmlns:cx3="http://schemas.microsoft.com/office/drawing/2016/5/9/chartex" xmlns:cx4="http://schemas.microsoft.com/office/drawing/2016/5/10/chartex" xmlns:cx5="http://schemas.microsoft.com/office/drawing/2016/5/11/chartex" xmlns:cx6="http://schemas.microsoft.com/office/drawing/2016/5/12/chartex" xmlns:cx7="http://schemas.microsoft.com/office/drawing/2016/5/13/chartex" xmlns:cx8="http://schemas.microsoft.com/office/drawing/2016/5/14/chartex" xmlns:mc="http://schemas.openxmlformats.org/markup-compatibility/2006" xmlns:aink="http://schemas.microsoft.com/office/drawing/2016/ink" xmlns:am3d="http://schemas.microsoft.com/office/drawing/2017/model3d" xmlns:o="urn:schemas-microsoft-com:office:office" xmlns:oel="http://schemas.microsoft.com/office/2019/extlst" xmlns:r="http://schemas.openxmlformats.org/officeDocument/2006/relationships" xmlns:m="http://schemas.openxmlformats.org/officeDocument/2006/math" xmlns:v="urn:schemas-microsoft-com:vml" xmlns:wp14="http://schemas.microsoft.com/office/word/2010/wordprocessingDrawing" xmlns:wp="http://schemas.openxmlformats.org/drawingml/2006/wordprocessingDrawing" xmlns:w10="urn:schemas-microsoft-com:office:word" xmlns:w="http://schemas.openxmlformats.org/wordprocessingml/2006/main" xmlns:w14="http://schemas.microsoft.com/office/word/2010/wordml" xmlns:w15="http://schemas.microsoft.com/office/word/2012/wordml" xmlns:w16cex="http://schemas.microsoft.com/office/word/2018/wordml/cex" xmlns:w16cid="http://schemas.microsoft.com/office/word/2016/wordml/cid" xmlns:w16="http://schemas.microsoft.com/office/word/2018/wordml" xmlns:w16du="http://schemas.microsoft.com/office/word/2023/wordml/word16du" xmlns:w16sdtdh="http://schemas.microsoft.com/office/word/2020/wordml/sdtdatahash" xmlns:w16se="http://schemas.microsoft.com/office/word/2015/wordml/symex" xmlns:wpg="http://schemas.microsoft.com/office/word/2010/wordprocessingGroup" xmlns:wpi="http://schemas.microsoft.com/office/word/2010/wordprocessingInk" xmlns:wne="http://schemas.microsoft.com/office/word/2006/wordml" xmlns:wps="http://schemas.microsoft.com/office/word/2010/wordprocessingShape" mc:Ignorable="w14 w15 w16se w16cid w16 w16cex w16sdtdh w16du wp14">
   <w:abstractNum w:abstractNumId="0" w15:restartNumberingAfterBreak="0">
+    <w:nsid w:val="03027FE2"/>
+    <w:multiLevelType w:val="hybridMultilevel"/>
+    <w:tmpl w:val="29A63522"/>
+    <w:lvl w:ilvl="0" w:tplc="D70ED7FA">
+      <w:numFmt w:val="bullet"/>
+      <w:lvlText w:val=""/>
+      <w:lvlJc w:val="left"/>
+      <w:pPr>
+        <w:ind w:left="720" w:hanging="360"/>
+      </w:pPr>
+      <w:rPr>
+        <w:rFonts w:ascii="Symbol" w:eastAsiaTheme="minorEastAsia" w:hAnsi="Symbol" w:cstheme="minorBidi" w:hint="default"/>
+      </w:rPr>
+    </w:lvl>
+    <w:lvl w:ilvl="1" w:tplc="04090003">
+      <w:start w:val="1"/>
+      <w:numFmt w:val="bullet"/>
+      <w:lvlText w:val="o"/>
+      <w:lvlJc w:val="left"/>
+      <w:pPr>
+        <w:ind w:left="1440" w:hanging="360"/>
+      </w:pPr>
+      <w:rPr>
+        <w:rFonts w:ascii="Courier New" w:hAnsi="Courier New" w:cs="Courier New" w:hint="default"/>
+      </w:rPr>
+    </w:lvl>
+    <w:lvl w:ilvl="2" w:tplc="04090005" w:tentative="1">
+      <w:start w:val="1"/>
+      <w:numFmt w:val="bullet"/>
+      <w:lvlText w:val=""/>
+      <w:lvlJc w:val="left"/>
+      <w:pPr>
+        <w:ind w:left="2160" w:hanging="360"/>
+      </w:pPr>
+      <w:rPr>
+        <w:rFonts w:ascii="Wingdings" w:hAnsi="Wingdings" w:hint="default"/>
+      </w:rPr>
+    </w:lvl>
+    <w:lvl w:ilvl="3" w:tplc="04090001" w:tentative="1">
+      <w:start w:val="1"/>
+      <w:numFmt w:val="bullet"/>
+      <w:lvlText w:val=""/>
+      <w:lvlJc w:val="left"/>
+      <w:pPr>
+        <w:ind w:left="2880" w:hanging="360"/>
+      </w:pPr>
+      <w:rPr>
+        <w:rFonts w:ascii="Symbol" w:hAnsi="Symbol" w:hint="default"/>
+      </w:rPr>
+    </w:lvl>
+    <w:lvl w:ilvl="4" w:tplc="04090003" w:tentative="1">
+      <w:start w:val="1"/>
+      <w:numFmt w:val="bullet"/>
+      <w:lvlText w:val="o"/>
+      <w:lvlJc w:val="left"/>
+      <w:pPr>
+        <w:ind w:left="3600" w:hanging="360"/>
+      </w:pPr>
+      <w:rPr>
+        <w:rFonts w:ascii="Courier New" w:hAnsi="Courier New" w:cs="Courier New" w:hint="default"/>
+      </w:rPr>
+    </w:lvl>
+    <w:lvl w:ilvl="5" w:tplc="04090005" w:tentative="1">
+      <w:start w:val="1"/>
+      <w:numFmt w:val="bullet"/>
+      <w:lvlText w:val=""/>
+      <w:lvlJc w:val="left"/>
+      <w:pPr>
+        <w:ind w:left="4320" w:hanging="360"/>
+      </w:pPr>
+      <w:rPr>
+        <w:rFonts w:ascii="Wingdings" w:hAnsi="Wingdings" w:hint="default"/>
+      </w:rPr>
+    </w:lvl>
+    <w:lvl w:ilvl="6" w:tplc="04090001" w:tentative="1">
+      <w:start w:val="1"/>
+      <w:numFmt w:val="bullet"/>
+      <w:lvlText w:val=""/>
+      <w:lvlJc w:val="left"/>
+      <w:pPr>
+        <w:ind w:left="5040" w:hanging="360"/>
+      </w:pPr>
+      <w:rPr>
+        <w:rFonts w:ascii="Symbol" w:hAnsi="Symbol" w:hint="default"/>
+      </w:rPr>
+    </w:lvl>
+    <w:lvl w:ilvl="7" w:tplc="04090003" w:tentative="1">
+      <w:start w:val="1"/>
+      <w:numFmt w:val="bullet"/>
+      <w:lvlText w:val="o"/>
+      <w:lvlJc w:val="left"/>
+      <w:pPr>
+        <w:ind w:left="5760" w:hanging="360"/>
+      </w:pPr>
+      <w:rPr>
+        <w:rFonts w:ascii="Courier New" w:hAnsi="Courier New" w:cs="Courier New" w:hint="default"/>
+      </w:rPr>
+    </w:lvl>
+    <w:lvl w:ilvl="8" w:tplc="04090005" w:tentative="1">
+      <w:start w:val="1"/>
+      <w:numFmt w:val="bullet"/>
+      <w:lvlText w:val=""/>
+      <w:lvlJc w:val="left"/>
+      <w:pPr>
+        <w:ind w:left="6480" w:hanging="360"/>
+      </w:pPr>
+      <w:rPr>
+        <w:rFonts w:ascii="Wingdings" w:hAnsi="Wingdings" w:hint="default"/>
+      </w:rPr>
+    </w:lvl>
+  </w:abstractNum>
+  <w:abstractNum w:abstractNumId="1" w15:restartNumberingAfterBreak="0">
     <w:nsid w:val="61C757A3"/>
     <w:multiLevelType w:val="hybridMultilevel"/>
     <w:tmpl w:val="89B0861A"/>
@@ -1641,7 +2021,7 @@
       </w:rPr>
     </w:lvl>
   </w:abstractNum>
-  <w:abstractNum w:abstractNumId="1" w15:restartNumberingAfterBreak="0">
+  <w:abstractNum w:abstractNumId="2" w15:restartNumberingAfterBreak="0">
     <w:nsid w:val="684E4B06"/>
     <w:multiLevelType w:val="hybridMultilevel"/>
     <w:tmpl w:val="71B6B6B8"/>
@@ -1754,9 +2134,12 @@
     </w:lvl>
   </w:abstractNum>
   <w:num w:numId="1" w16cid:durableId="1794328844">
+    <w:abstractNumId w:val="2"/>
+  </w:num>
+  <w:num w:numId="2" w16cid:durableId="1058357451">
     <w:abstractNumId w:val="1"/>
   </w:num>
-  <w:num w:numId="2" w16cid:durableId="1058357451">
+  <w:num w:numId="3" w16cid:durableId="1696226913">
     <w:abstractNumId w:val="0"/>
   </w:num>
 </w:numbering>

</xml_diff>

<commit_message>
April 16th meeting (BCY)
</commit_message>
<xml_diff>
--- a/Meetings.docx
+++ b/Meetings.docx
@@ -44,6 +44,123 @@
           <w:sz w:val="24"/>
           <w:szCs w:val="32"/>
         </w:rPr>
+        <w:t>Tuesday, April 15</w:t>
+      </w:r>
+      <w:r>
+        <w:rPr>
+          <w:sz w:val="24"/>
+          <w:szCs w:val="32"/>
+          <w:vertAlign w:val="superscript"/>
+        </w:rPr>
+        <w:t>th</w:t>
+      </w:r>
+    </w:p>
+    <w:p>
+      <w:pPr>
+        <w:pStyle w:val="ListParagraph"/>
+        <w:numPr>
+          <w:ilvl w:val="0"/>
+          <w:numId w:val="4"/>
+        </w:numPr>
+        <w:ind w:left="360"/>
+        <w:rPr>
+          <w:sz w:val="24"/>
+          <w:szCs w:val="32"/>
+        </w:rPr>
+      </w:pPr>
+      <w:r>
+        <w:rPr>
+          <w:sz w:val="24"/>
+          <w:szCs w:val="32"/>
+        </w:rPr>
+        <w:t>Work for about an hour to refine the gyro code in lab 5 so it’s easy to port over.</w:t>
+      </w:r>
+    </w:p>
+    <w:p>
+      <w:pPr>
+        <w:pStyle w:val="ListParagraph"/>
+        <w:numPr>
+          <w:ilvl w:val="1"/>
+          <w:numId w:val="4"/>
+        </w:numPr>
+        <w:ind w:left="720"/>
+        <w:rPr>
+          <w:sz w:val="24"/>
+          <w:szCs w:val="32"/>
+        </w:rPr>
+      </w:pPr>
+      <w:r>
+        <w:rPr>
+          <w:sz w:val="24"/>
+          <w:szCs w:val="32"/>
+        </w:rPr>
+        <w:t>Debugging gyro code.</w:t>
+      </w:r>
+    </w:p>
+    <w:p>
+      <w:pPr>
+        <w:pStyle w:val="ListParagraph"/>
+        <w:numPr>
+          <w:ilvl w:val="0"/>
+          <w:numId w:val="4"/>
+        </w:numPr>
+        <w:ind w:left="360"/>
+        <w:rPr>
+          <w:sz w:val="24"/>
+          <w:szCs w:val="32"/>
+        </w:rPr>
+      </w:pPr>
+      <w:r>
+        <w:rPr>
+          <w:sz w:val="24"/>
+          <w:szCs w:val="32"/>
+        </w:rPr>
+        <w:t>Taped the breadboards to a board so that they don’t wiggle as much.</w:t>
+      </w:r>
+    </w:p>
+    <w:p>
+      <w:pPr>
+        <w:pStyle w:val="ListParagraph"/>
+        <w:numPr>
+          <w:ilvl w:val="0"/>
+          <w:numId w:val="4"/>
+        </w:numPr>
+        <w:ind w:left="360"/>
+        <w:rPr>
+          <w:sz w:val="24"/>
+          <w:szCs w:val="32"/>
+        </w:rPr>
+      </w:pPr>
+      <w:r>
+        <w:rPr>
+          <w:sz w:val="24"/>
+          <w:szCs w:val="32"/>
+        </w:rPr>
+        <w:t>Cleaned up comments and added better ones.</w:t>
+      </w:r>
+    </w:p>
+    <w:p>
+      <w:pPr>
+        <w:pStyle w:val="ListParagraph"/>
+        <w:ind w:left="360"/>
+        <w:rPr>
+          <w:sz w:val="24"/>
+          <w:szCs w:val="32"/>
+        </w:rPr>
+      </w:pPr>
+    </w:p>
+    <w:p>
+      <w:pPr>
+        <w:rPr>
+          <w:sz w:val="24"/>
+          <w:szCs w:val="32"/>
+        </w:rPr>
+      </w:pPr>
+      <w:r>
+        <w:rPr>
+          <w:sz w:val="24"/>
+          <w:szCs w:val="32"/>
+        </w:rPr>
         <w:t>Thursday, April 11</w:t>
       </w:r>
       <w:r>
@@ -164,6 +281,48 @@
       <w:pPr>
         <w:pStyle w:val="ListParagraph"/>
         <w:numPr>
+          <w:ilvl w:val="1"/>
+          <w:numId w:val="3"/>
+        </w:numPr>
+        <w:ind w:left="720"/>
+        <w:rPr>
+          <w:sz w:val="24"/>
+          <w:szCs w:val="32"/>
+        </w:rPr>
+      </w:pPr>
+      <w:r>
+        <w:rPr>
+          <w:sz w:val="24"/>
+          <w:szCs w:val="32"/>
+        </w:rPr>
+        <w:t>Soldered 9v terminals to the transmitter to mount it to the breadboards</w:t>
+      </w:r>
+    </w:p>
+    <w:p>
+      <w:pPr>
+        <w:pStyle w:val="ListParagraph"/>
+        <w:numPr>
+          <w:ilvl w:val="1"/>
+          <w:numId w:val="3"/>
+        </w:numPr>
+        <w:ind w:left="720"/>
+        <w:rPr>
+          <w:sz w:val="24"/>
+          <w:szCs w:val="32"/>
+        </w:rPr>
+      </w:pPr>
+      <w:r>
+        <w:rPr>
+          <w:sz w:val="24"/>
+          <w:szCs w:val="32"/>
+        </w:rPr>
+        <w:t>Taped the transmitter to the breadboard</w:t>
+      </w:r>
+    </w:p>
+    <w:p>
+      <w:pPr>
+        <w:pStyle w:val="ListParagraph"/>
+        <w:numPr>
           <w:ilvl w:val="0"/>
           <w:numId w:val="3"/>
         </w:numPr>
@@ -419,17 +578,8 @@
           <w:sz w:val="24"/>
           <w:szCs w:val="32"/>
         </w:rPr>
-        <w:t xml:space="preserve">Orange—left, </w:t>
-      </w:r>
-      <w:proofErr w:type="gramStart"/>
-      <w:r>
-        <w:rPr>
-          <w:sz w:val="24"/>
-          <w:szCs w:val="32"/>
-        </w:rPr>
-        <w:t>PB8</w:t>
-      </w:r>
-      <w:proofErr w:type="gramEnd"/>
+        <w:t>Orange—left, PB8</w:t>
+      </w:r>
     </w:p>
     <w:p>
       <w:pPr>
@@ -582,17 +732,8 @@
           <w:sz w:val="24"/>
           <w:szCs w:val="32"/>
         </w:rPr>
-        <w:t xml:space="preserve">implement a UART/USART where it prints out the direction of the </w:t>
-      </w:r>
-      <w:proofErr w:type="gramStart"/>
-      <w:r>
-        <w:rPr>
-          <w:sz w:val="24"/>
-          <w:szCs w:val="32"/>
-        </w:rPr>
-        <w:t>gyro</w:t>
-      </w:r>
-      <w:proofErr w:type="gramEnd"/>
+        <w:t>implement a UART/USART where it prints out the direction of the gyro</w:t>
+      </w:r>
     </w:p>
     <w:p>
       <w:pPr>
@@ -612,17 +753,8 @@
           <w:sz w:val="24"/>
           <w:szCs w:val="32"/>
         </w:rPr>
-        <w:t xml:space="preserve">use a potentiometer to turn left or </w:t>
-      </w:r>
-      <w:proofErr w:type="gramStart"/>
-      <w:r>
-        <w:rPr>
-          <w:sz w:val="24"/>
-          <w:szCs w:val="32"/>
-        </w:rPr>
-        <w:t>right</w:t>
-      </w:r>
-      <w:proofErr w:type="gramEnd"/>
+        <w:t>use a potentiometer to turn left or right</w:t>
+      </w:r>
     </w:p>
     <w:p>
       <w:pPr>
@@ -645,6 +777,7 @@
           <w:sz w:val="24"/>
           <w:szCs w:val="32"/>
         </w:rPr>
+        <w:lastRenderedPageBreak/>
         <w:t>Thursday, April 4</w:t>
       </w:r>
       <w:r>
@@ -768,23 +901,7 @@
           <w:sz w:val="24"/>
           <w:szCs w:val="32"/>
         </w:rPr>
-        <w:t xml:space="preserve"> we cannot get the car/remote to work, we are perfectly fine to transition to the </w:t>
-      </w:r>
-      <w:proofErr w:type="spellStart"/>
-      <w:r>
-        <w:rPr>
-          <w:sz w:val="24"/>
-          <w:szCs w:val="32"/>
-        </w:rPr>
-        <w:t>NeoPixel</w:t>
-      </w:r>
-      <w:proofErr w:type="spellEnd"/>
-      <w:r>
-        <w:rPr>
-          <w:sz w:val="24"/>
-          <w:szCs w:val="32"/>
-        </w:rPr>
-        <w:t xml:space="preserve">. </w:t>
+        <w:t xml:space="preserve"> we cannot get the car/remote to work, we are perfectly fine to transition to the NeoPixel. </w:t>
       </w:r>
     </w:p>
     <w:p>
@@ -808,7 +925,6 @@
           <w:szCs w:val="32"/>
           <w:u w:val="single"/>
         </w:rPr>
-        <w:lastRenderedPageBreak/>
         <w:t>BUT</w:t>
       </w:r>
       <w:r>
@@ -865,23 +981,7 @@
           <w:sz w:val="24"/>
           <w:szCs w:val="32"/>
         </w:rPr>
-        <w:t xml:space="preserve">Conversely, combine the </w:t>
-      </w:r>
-      <w:proofErr w:type="spellStart"/>
-      <w:r>
-        <w:rPr>
-          <w:sz w:val="24"/>
-          <w:szCs w:val="32"/>
-        </w:rPr>
-        <w:t>NeoPixel</w:t>
-      </w:r>
-      <w:proofErr w:type="spellEnd"/>
-      <w:r>
-        <w:rPr>
-          <w:sz w:val="24"/>
-          <w:szCs w:val="32"/>
-        </w:rPr>
-        <w:t xml:space="preserve"> idea with the RC car</w:t>
+        <w:t>Conversely, combine the NeoPixel idea with the RC car</w:t>
       </w:r>
       <w:r>
         <w:rPr>
@@ -1105,23 +1205,7 @@
           <w:sz w:val="24"/>
           <w:szCs w:val="32"/>
         </w:rPr>
-        <w:t xml:space="preserve">Beverly – bring pliers to bend the bendy </w:t>
-      </w:r>
-      <w:proofErr w:type="gramStart"/>
-      <w:r>
-        <w:rPr>
-          <w:sz w:val="24"/>
-          <w:szCs w:val="32"/>
-        </w:rPr>
-        <w:t>parts;</w:t>
-      </w:r>
-      <w:proofErr w:type="gramEnd"/>
-      <w:r>
-        <w:rPr>
-          <w:sz w:val="24"/>
-          <w:szCs w:val="32"/>
-        </w:rPr>
-        <w:t xml:space="preserve"> solder gun for soldering wires together</w:t>
+        <w:t>Beverly – bring pliers to bend the bendy parts; solder gun for soldering wires together</w:t>
       </w:r>
       <w:r>
         <w:rPr>
@@ -1170,15 +1254,7 @@
           <w:sz w:val="24"/>
           <w:szCs w:val="32"/>
         </w:rPr>
-        <w:t xml:space="preserve">Solder wires to the radio controller – mainly to the “staple” </w:t>
-      </w:r>
-      <w:proofErr w:type="gramStart"/>
-      <w:r>
-        <w:rPr>
-          <w:sz w:val="24"/>
-          <w:szCs w:val="32"/>
-        </w:rPr>
-        <w:t>w</w:t>
+        <w:t>Solder wires to the radio controller – mainly to the “staple” w</w:t>
       </w:r>
       <w:r>
         <w:rPr>
@@ -1187,7 +1263,6 @@
         </w:rPr>
         <w:t>ires</w:t>
       </w:r>
-      <w:proofErr w:type="gramEnd"/>
     </w:p>
     <w:p>
       <w:pPr>
@@ -1207,23 +1282,7 @@
           <w:sz w:val="24"/>
           <w:szCs w:val="32"/>
         </w:rPr>
-        <w:t xml:space="preserve">Straighten the bendy wires and probably strip whatever coating they </w:t>
-      </w:r>
-      <w:proofErr w:type="gramStart"/>
-      <w:r>
-        <w:rPr>
-          <w:sz w:val="24"/>
-          <w:szCs w:val="32"/>
-        </w:rPr>
-        <w:t>have to</w:t>
-      </w:r>
-      <w:proofErr w:type="gramEnd"/>
-      <w:r>
-        <w:rPr>
-          <w:sz w:val="24"/>
-          <w:szCs w:val="32"/>
-        </w:rPr>
-        <w:t xml:space="preserve"> increase surface area.</w:t>
+        <w:t>Straighten the bendy wires and probably strip whatever coating they have to increase surface area.</w:t>
       </w:r>
     </w:p>
     <w:p>
@@ -1310,23 +1369,7 @@
           <w:sz w:val="24"/>
           <w:szCs w:val="32"/>
         </w:rPr>
-        <w:t xml:space="preserve">Rather than </w:t>
-      </w:r>
-      <w:proofErr w:type="gramStart"/>
-      <w:r>
-        <w:rPr>
-          <w:sz w:val="24"/>
-          <w:szCs w:val="32"/>
-        </w:rPr>
-        <w:t>actually rebuild</w:t>
-      </w:r>
-      <w:proofErr w:type="gramEnd"/>
-      <w:r>
-        <w:rPr>
-          <w:sz w:val="24"/>
-          <w:szCs w:val="32"/>
-        </w:rPr>
-        <w:t xml:space="preserve"> the remote control, since this is mainly a programming project, control the car via the STM discovery.</w:t>
+        <w:t>Rather than actually rebuild the remote control, since this is mainly a programming project, control the car via the STM discovery.</w:t>
       </w:r>
     </w:p>
     <w:p>
@@ -1584,6 +1627,7 @@
           <w:sz w:val="24"/>
           <w:szCs w:val="32"/>
         </w:rPr>
+        <w:lastRenderedPageBreak/>
         <w:t>Wednesday, March 27</w:t>
       </w:r>
       <w:r>
@@ -1728,17 +1772,8 @@
           <w:sz w:val="24"/>
           <w:szCs w:val="32"/>
         </w:rPr>
-        <w:t xml:space="preserve"> – </w:t>
-      </w:r>
-      <w:proofErr w:type="gramStart"/>
-      <w:r>
-        <w:rPr>
-          <w:sz w:val="24"/>
-          <w:szCs w:val="32"/>
-        </w:rPr>
-        <w:t>turning</w:t>
-      </w:r>
-      <w:proofErr w:type="gramEnd"/>
+        <w:t xml:space="preserve"> – turning</w:t>
+      </w:r>
     </w:p>
     <w:p>
       <w:pPr>
@@ -1909,6 +1944,118 @@
     </w:lvl>
   </w:abstractNum>
   <w:abstractNum w:abstractNumId="1" w15:restartNumberingAfterBreak="0">
+    <w:nsid w:val="15010D33"/>
+    <w:multiLevelType w:val="hybridMultilevel"/>
+    <w:tmpl w:val="BCD236F2"/>
+    <w:lvl w:ilvl="0" w:tplc="344CA5E4">
+      <w:numFmt w:val="bullet"/>
+      <w:lvlText w:val=""/>
+      <w:lvlJc w:val="left"/>
+      <w:pPr>
+        <w:ind w:left="720" w:hanging="360"/>
+      </w:pPr>
+      <w:rPr>
+        <w:rFonts w:ascii="Symbol" w:eastAsiaTheme="minorEastAsia" w:hAnsi="Symbol" w:cstheme="minorBidi" w:hint="default"/>
+      </w:rPr>
+    </w:lvl>
+    <w:lvl w:ilvl="1" w:tplc="04090003">
+      <w:start w:val="1"/>
+      <w:numFmt w:val="bullet"/>
+      <w:lvlText w:val="o"/>
+      <w:lvlJc w:val="left"/>
+      <w:pPr>
+        <w:ind w:left="1440" w:hanging="360"/>
+      </w:pPr>
+      <w:rPr>
+        <w:rFonts w:ascii="Courier New" w:hAnsi="Courier New" w:cs="Courier New" w:hint="default"/>
+      </w:rPr>
+    </w:lvl>
+    <w:lvl w:ilvl="2" w:tplc="04090005" w:tentative="1">
+      <w:start w:val="1"/>
+      <w:numFmt w:val="bullet"/>
+      <w:lvlText w:val=""/>
+      <w:lvlJc w:val="left"/>
+      <w:pPr>
+        <w:ind w:left="2160" w:hanging="360"/>
+      </w:pPr>
+      <w:rPr>
+        <w:rFonts w:ascii="Wingdings" w:hAnsi="Wingdings" w:hint="default"/>
+      </w:rPr>
+    </w:lvl>
+    <w:lvl w:ilvl="3" w:tplc="04090001" w:tentative="1">
+      <w:start w:val="1"/>
+      <w:numFmt w:val="bullet"/>
+      <w:lvlText w:val=""/>
+      <w:lvlJc w:val="left"/>
+      <w:pPr>
+        <w:ind w:left="2880" w:hanging="360"/>
+      </w:pPr>
+      <w:rPr>
+        <w:rFonts w:ascii="Symbol" w:hAnsi="Symbol" w:hint="default"/>
+      </w:rPr>
+    </w:lvl>
+    <w:lvl w:ilvl="4" w:tplc="04090003" w:tentative="1">
+      <w:start w:val="1"/>
+      <w:numFmt w:val="bullet"/>
+      <w:lvlText w:val="o"/>
+      <w:lvlJc w:val="left"/>
+      <w:pPr>
+        <w:ind w:left="3600" w:hanging="360"/>
+      </w:pPr>
+      <w:rPr>
+        <w:rFonts w:ascii="Courier New" w:hAnsi="Courier New" w:cs="Courier New" w:hint="default"/>
+      </w:rPr>
+    </w:lvl>
+    <w:lvl w:ilvl="5" w:tplc="04090005" w:tentative="1">
+      <w:start w:val="1"/>
+      <w:numFmt w:val="bullet"/>
+      <w:lvlText w:val=""/>
+      <w:lvlJc w:val="left"/>
+      <w:pPr>
+        <w:ind w:left="4320" w:hanging="360"/>
+      </w:pPr>
+      <w:rPr>
+        <w:rFonts w:ascii="Wingdings" w:hAnsi="Wingdings" w:hint="default"/>
+      </w:rPr>
+    </w:lvl>
+    <w:lvl w:ilvl="6" w:tplc="04090001" w:tentative="1">
+      <w:start w:val="1"/>
+      <w:numFmt w:val="bullet"/>
+      <w:lvlText w:val=""/>
+      <w:lvlJc w:val="left"/>
+      <w:pPr>
+        <w:ind w:left="5040" w:hanging="360"/>
+      </w:pPr>
+      <w:rPr>
+        <w:rFonts w:ascii="Symbol" w:hAnsi="Symbol" w:hint="default"/>
+      </w:rPr>
+    </w:lvl>
+    <w:lvl w:ilvl="7" w:tplc="04090003" w:tentative="1">
+      <w:start w:val="1"/>
+      <w:numFmt w:val="bullet"/>
+      <w:lvlText w:val="o"/>
+      <w:lvlJc w:val="left"/>
+      <w:pPr>
+        <w:ind w:left="5760" w:hanging="360"/>
+      </w:pPr>
+      <w:rPr>
+        <w:rFonts w:ascii="Courier New" w:hAnsi="Courier New" w:cs="Courier New" w:hint="default"/>
+      </w:rPr>
+    </w:lvl>
+    <w:lvl w:ilvl="8" w:tplc="04090005" w:tentative="1">
+      <w:start w:val="1"/>
+      <w:numFmt w:val="bullet"/>
+      <w:lvlText w:val=""/>
+      <w:lvlJc w:val="left"/>
+      <w:pPr>
+        <w:ind w:left="6480" w:hanging="360"/>
+      </w:pPr>
+      <w:rPr>
+        <w:rFonts w:ascii="Wingdings" w:hAnsi="Wingdings" w:hint="default"/>
+      </w:rPr>
+    </w:lvl>
+  </w:abstractNum>
+  <w:abstractNum w:abstractNumId="2" w15:restartNumberingAfterBreak="0">
     <w:nsid w:val="61C757A3"/>
     <w:multiLevelType w:val="hybridMultilevel"/>
     <w:tmpl w:val="89B0861A"/>
@@ -2021,7 +2168,7 @@
       </w:rPr>
     </w:lvl>
   </w:abstractNum>
-  <w:abstractNum w:abstractNumId="2" w15:restartNumberingAfterBreak="0">
+  <w:abstractNum w:abstractNumId="3" w15:restartNumberingAfterBreak="0">
     <w:nsid w:val="684E4B06"/>
     <w:multiLevelType w:val="hybridMultilevel"/>
     <w:tmpl w:val="71B6B6B8"/>
@@ -2134,13 +2281,16 @@
     </w:lvl>
   </w:abstractNum>
   <w:num w:numId="1" w16cid:durableId="1794328844">
-    <w:abstractNumId w:val="2"/>
+    <w:abstractNumId w:val="3"/>
   </w:num>
   <w:num w:numId="2" w16cid:durableId="1058357451">
-    <w:abstractNumId w:val="1"/>
+    <w:abstractNumId w:val="2"/>
   </w:num>
   <w:num w:numId="3" w16cid:durableId="1696226913">
     <w:abstractNumId w:val="0"/>
+  </w:num>
+  <w:num w:numId="4" w16cid:durableId="1858542126">
+    <w:abstractNumId w:val="1"/>
   </w:num>
 </w:numbering>
 </file>

</xml_diff>

<commit_message>
updated meetings doc (BCY)
</commit_message>
<xml_diff>
--- a/Meetings.docx
+++ b/Meetings.docx
@@ -44,7 +44,152 @@
           <w:sz w:val="24"/>
           <w:szCs w:val="32"/>
         </w:rPr>
-        <w:t>Tuesday, April 15</w:t>
+        <w:t>Tuesday, April 23</w:t>
+      </w:r>
+      <w:r>
+        <w:rPr>
+          <w:sz w:val="24"/>
+          <w:szCs w:val="32"/>
+          <w:vertAlign w:val="superscript"/>
+        </w:rPr>
+        <w:t>rd</w:t>
+      </w:r>
+    </w:p>
+    <w:p>
+      <w:pPr>
+        <w:pStyle w:val="ListParagraph"/>
+        <w:numPr>
+          <w:ilvl w:val="0"/>
+          <w:numId w:val="5"/>
+        </w:numPr>
+        <w:rPr>
+          <w:sz w:val="24"/>
+          <w:szCs w:val="32"/>
+        </w:rPr>
+      </w:pPr>
+      <w:r>
+        <w:rPr>
+          <w:sz w:val="24"/>
+          <w:szCs w:val="32"/>
+        </w:rPr>
+        <w:t>Added lab 5 code to the mini project.</w:t>
+      </w:r>
+    </w:p>
+    <w:p>
+      <w:pPr>
+        <w:pStyle w:val="ListParagraph"/>
+        <w:numPr>
+          <w:ilvl w:val="0"/>
+          <w:numId w:val="5"/>
+        </w:numPr>
+        <w:rPr>
+          <w:sz w:val="24"/>
+          <w:szCs w:val="32"/>
+        </w:rPr>
+      </w:pPr>
+      <w:r>
+        <w:rPr>
+          <w:sz w:val="24"/>
+          <w:szCs w:val="32"/>
+        </w:rPr>
+        <w:t>Tilt forward once, start the car in that direction.</w:t>
+      </w:r>
+    </w:p>
+    <w:p>
+      <w:pPr>
+        <w:pStyle w:val="ListParagraph"/>
+        <w:numPr>
+          <w:ilvl w:val="1"/>
+          <w:numId w:val="5"/>
+        </w:numPr>
+        <w:rPr>
+          <w:sz w:val="24"/>
+          <w:szCs w:val="32"/>
+        </w:rPr>
+      </w:pPr>
+      <w:r>
+        <w:rPr>
+          <w:sz w:val="24"/>
+          <w:szCs w:val="32"/>
+        </w:rPr>
+        <w:t>Tilt back after starting the car, stop it.</w:t>
+      </w:r>
+    </w:p>
+    <w:p>
+      <w:pPr>
+        <w:pStyle w:val="ListParagraph"/>
+        <w:numPr>
+          <w:ilvl w:val="0"/>
+          <w:numId w:val="5"/>
+        </w:numPr>
+        <w:rPr>
+          <w:sz w:val="24"/>
+          <w:szCs w:val="32"/>
+        </w:rPr>
+      </w:pPr>
+      <w:r>
+        <w:rPr>
+          <w:sz w:val="24"/>
+          <w:szCs w:val="32"/>
+        </w:rPr>
+        <w:t>Tilt backwards once, start the car in that direction.</w:t>
+      </w:r>
+    </w:p>
+    <w:p>
+      <w:pPr>
+        <w:pStyle w:val="ListParagraph"/>
+        <w:numPr>
+          <w:ilvl w:val="1"/>
+          <w:numId w:val="5"/>
+        </w:numPr>
+        <w:rPr>
+          <w:sz w:val="24"/>
+          <w:szCs w:val="32"/>
+        </w:rPr>
+      </w:pPr>
+      <w:r>
+        <w:rPr>
+          <w:sz w:val="24"/>
+          <w:szCs w:val="32"/>
+        </w:rPr>
+        <w:t>Tilt forward after starting the car, stop it.</w:t>
+      </w:r>
+    </w:p>
+    <w:p>
+      <w:pPr>
+        <w:rPr>
+          <w:sz w:val="24"/>
+          <w:szCs w:val="32"/>
+        </w:rPr>
+      </w:pPr>
+    </w:p>
+    <w:p>
+      <w:pPr>
+        <w:rPr>
+          <w:sz w:val="24"/>
+          <w:szCs w:val="32"/>
+        </w:rPr>
+      </w:pPr>
+      <w:r>
+        <w:rPr>
+          <w:sz w:val="24"/>
+          <w:szCs w:val="32"/>
+        </w:rPr>
+        <w:t>Thursday</w:t>
+      </w:r>
+      <w:r>
+        <w:rPr>
+          <w:sz w:val="24"/>
+          <w:szCs w:val="32"/>
+        </w:rPr>
+        <w:t>, April 1</w:t>
+      </w:r>
+      <w:r>
+        <w:rPr>
+          <w:sz w:val="24"/>
+          <w:szCs w:val="32"/>
+        </w:rPr>
+        <w:t>8</w:t>
       </w:r>
       <w:r>
         <w:rPr>
@@ -62,18 +207,37 @@
           <w:ilvl w:val="0"/>
           <w:numId w:val="4"/>
         </w:numPr>
-        <w:ind w:left="360"/>
-        <w:rPr>
-          <w:sz w:val="24"/>
-          <w:szCs w:val="32"/>
-        </w:rPr>
-      </w:pPr>
-      <w:r>
-        <w:rPr>
-          <w:sz w:val="24"/>
-          <w:szCs w:val="32"/>
-        </w:rPr>
-        <w:t>Work for about an hour to refine the gyro code in lab 5 so it’s easy to port over.</w:t>
+        <w:rPr>
+          <w:sz w:val="24"/>
+          <w:szCs w:val="32"/>
+        </w:rPr>
+      </w:pPr>
+      <w:r>
+        <w:rPr>
+          <w:sz w:val="24"/>
+          <w:szCs w:val="32"/>
+        </w:rPr>
+        <w:t>Continued to debug gyro code.</w:t>
+      </w:r>
+    </w:p>
+    <w:p>
+      <w:pPr>
+        <w:pStyle w:val="ListParagraph"/>
+        <w:numPr>
+          <w:ilvl w:val="0"/>
+          <w:numId w:val="4"/>
+        </w:numPr>
+        <w:rPr>
+          <w:sz w:val="24"/>
+          <w:szCs w:val="32"/>
+        </w:rPr>
+      </w:pPr>
+      <w:r>
+        <w:rPr>
+          <w:sz w:val="24"/>
+          <w:szCs w:val="32"/>
+        </w:rPr>
+        <w:t>We do need part 1 of lab 5 to be uncommented.</w:t>
       </w:r>
     </w:p>
     <w:p>
@@ -83,18 +247,68 @@
           <w:ilvl w:val="1"/>
           <w:numId w:val="4"/>
         </w:numPr>
-        <w:ind w:left="720"/>
-        <w:rPr>
-          <w:sz w:val="24"/>
-          <w:szCs w:val="32"/>
-        </w:rPr>
-      </w:pPr>
-      <w:r>
-        <w:rPr>
-          <w:sz w:val="24"/>
-          <w:szCs w:val="32"/>
-        </w:rPr>
-        <w:t>Debugging gyro code.</w:t>
+        <w:rPr>
+          <w:sz w:val="24"/>
+          <w:szCs w:val="32"/>
+        </w:rPr>
+      </w:pPr>
+      <w:r>
+        <w:rPr>
+          <w:sz w:val="24"/>
+          <w:szCs w:val="32"/>
+        </w:rPr>
+        <w:t>If it is commented out, then every time the Discovery board is reconnected, it will not work.</w:t>
+      </w:r>
+    </w:p>
+    <w:p>
+      <w:pPr>
+        <w:pStyle w:val="ListParagraph"/>
+        <w:numPr>
+          <w:ilvl w:val="1"/>
+          <w:numId w:val="4"/>
+        </w:numPr>
+        <w:rPr>
+          <w:sz w:val="24"/>
+          <w:szCs w:val="32"/>
+        </w:rPr>
+      </w:pPr>
+      <w:r>
+        <w:rPr>
+          <w:sz w:val="24"/>
+          <w:szCs w:val="32"/>
+        </w:rPr>
+        <w:t xml:space="preserve">It needs part 1 to establish a “connection” to the gyroscope before reading/writing to it. </w:t>
+      </w:r>
+    </w:p>
+    <w:p>
+      <w:pPr>
+        <w:rPr>
+          <w:sz w:val="24"/>
+          <w:szCs w:val="32"/>
+        </w:rPr>
+      </w:pPr>
+    </w:p>
+    <w:p>
+      <w:pPr>
+        <w:rPr>
+          <w:sz w:val="24"/>
+          <w:szCs w:val="32"/>
+        </w:rPr>
+      </w:pPr>
+      <w:r>
+        <w:rPr>
+          <w:sz w:val="24"/>
+          <w:szCs w:val="32"/>
+        </w:rPr>
+        <w:t>Tuesday, April 15</w:t>
+      </w:r>
+      <w:r>
+        <w:rPr>
+          <w:sz w:val="24"/>
+          <w:szCs w:val="32"/>
+          <w:vertAlign w:val="superscript"/>
+        </w:rPr>
+        <w:t>th</w:t>
       </w:r>
     </w:p>
     <w:p>
@@ -104,18 +318,37 @@
           <w:ilvl w:val="0"/>
           <w:numId w:val="4"/>
         </w:numPr>
-        <w:ind w:left="360"/>
-        <w:rPr>
-          <w:sz w:val="24"/>
-          <w:szCs w:val="32"/>
-        </w:rPr>
-      </w:pPr>
-      <w:r>
-        <w:rPr>
-          <w:sz w:val="24"/>
-          <w:szCs w:val="32"/>
-        </w:rPr>
-        <w:t>Taped the breadboards to a board so that they don’t wiggle as much.</w:t>
+        <w:rPr>
+          <w:sz w:val="24"/>
+          <w:szCs w:val="32"/>
+        </w:rPr>
+      </w:pPr>
+      <w:r>
+        <w:rPr>
+          <w:sz w:val="24"/>
+          <w:szCs w:val="32"/>
+        </w:rPr>
+        <w:t>Work for about an hour to refine the gyro code in lab 5 so it’s easy to port over.</w:t>
+      </w:r>
+    </w:p>
+    <w:p>
+      <w:pPr>
+        <w:pStyle w:val="ListParagraph"/>
+        <w:numPr>
+          <w:ilvl w:val="1"/>
+          <w:numId w:val="4"/>
+        </w:numPr>
+        <w:rPr>
+          <w:sz w:val="24"/>
+          <w:szCs w:val="32"/>
+        </w:rPr>
+      </w:pPr>
+      <w:r>
+        <w:rPr>
+          <w:sz w:val="24"/>
+          <w:szCs w:val="32"/>
+        </w:rPr>
+        <w:t>Debugging gyro code.</w:t>
       </w:r>
     </w:p>
     <w:p>
@@ -125,7 +358,26 @@
           <w:ilvl w:val="0"/>
           <w:numId w:val="4"/>
         </w:numPr>
-        <w:ind w:left="360"/>
+        <w:rPr>
+          <w:sz w:val="24"/>
+          <w:szCs w:val="32"/>
+        </w:rPr>
+      </w:pPr>
+      <w:r>
+        <w:rPr>
+          <w:sz w:val="24"/>
+          <w:szCs w:val="32"/>
+        </w:rPr>
+        <w:t>Taped the breadboards to a board so that they don’t wiggle as much.</w:t>
+      </w:r>
+    </w:p>
+    <w:p>
+      <w:pPr>
+        <w:pStyle w:val="ListParagraph"/>
+        <w:numPr>
+          <w:ilvl w:val="0"/>
+          <w:numId w:val="4"/>
+        </w:numPr>
         <w:rPr>
           <w:sz w:val="24"/>
           <w:szCs w:val="32"/>
@@ -297,6 +549,13 @@
         </w:rPr>
         <w:t>Soldered 9v terminals to the transmitter to mount it to the breadboards</w:t>
       </w:r>
+      <w:r>
+        <w:rPr>
+          <w:sz w:val="24"/>
+          <w:szCs w:val="32"/>
+        </w:rPr>
+        <w:t>.</w:t>
+      </w:r>
     </w:p>
     <w:p>
       <w:pPr>
@@ -318,6 +577,13 @@
         </w:rPr>
         <w:t>Taped the transmitter to the breadboard</w:t>
       </w:r>
+      <w:r>
+        <w:rPr>
+          <w:sz w:val="24"/>
+          <w:szCs w:val="32"/>
+        </w:rPr>
+        <w:t>.</w:t>
+      </w:r>
     </w:p>
     <w:p>
       <w:pPr>
@@ -515,6 +781,7 @@
           <w:sz w:val="24"/>
           <w:szCs w:val="32"/>
         </w:rPr>
+        <w:lastRenderedPageBreak/>
         <w:t>Using a 1k resistor works well.</w:t>
       </w:r>
     </w:p>
@@ -777,7 +1044,6 @@
           <w:sz w:val="24"/>
           <w:szCs w:val="32"/>
         </w:rPr>
-        <w:lastRenderedPageBreak/>
         <w:t>Thursday, April 4</w:t>
       </w:r>
       <w:r>
@@ -1348,6 +1614,7 @@
           <w:sz w:val="24"/>
           <w:szCs w:val="32"/>
         </w:rPr>
+        <w:lastRenderedPageBreak/>
         <w:t>Discussed the exact scope of the project:</w:t>
       </w:r>
     </w:p>
@@ -1627,7 +1894,6 @@
           <w:sz w:val="24"/>
           <w:szCs w:val="32"/>
         </w:rPr>
-        <w:lastRenderedPageBreak/>
         <w:t>Wednesday, March 27</w:t>
       </w:r>
       <w:r>
@@ -1946,28 +2212,28 @@
   <w:abstractNum w:abstractNumId="1" w15:restartNumberingAfterBreak="0">
     <w:nsid w:val="15010D33"/>
     <w:multiLevelType w:val="hybridMultilevel"/>
-    <w:tmpl w:val="BCD236F2"/>
-    <w:lvl w:ilvl="0" w:tplc="344CA5E4">
+    <w:tmpl w:val="DAB86418"/>
+    <w:lvl w:ilvl="0" w:tplc="520E474E">
       <w:numFmt w:val="bullet"/>
       <w:lvlText w:val=""/>
       <w:lvlJc w:val="left"/>
       <w:pPr>
+        <w:ind w:left="360" w:hanging="360"/>
+      </w:pPr>
+      <w:rPr>
+        <w:rFonts w:ascii="Symbol" w:eastAsiaTheme="minorEastAsia" w:hAnsi="Symbol" w:cstheme="minorBidi" w:hint="default"/>
+      </w:rPr>
+    </w:lvl>
+    <w:lvl w:ilvl="1" w:tplc="85A0D926">
+      <w:start w:val="1"/>
+      <w:numFmt w:val="bullet"/>
+      <w:lvlText w:val="o"/>
+      <w:lvlJc w:val="left"/>
+      <w:pPr>
         <w:ind w:left="720" w:hanging="360"/>
       </w:pPr>
       <w:rPr>
-        <w:rFonts w:ascii="Symbol" w:eastAsiaTheme="minorEastAsia" w:hAnsi="Symbol" w:cstheme="minorBidi" w:hint="default"/>
-      </w:rPr>
-    </w:lvl>
-    <w:lvl w:ilvl="1" w:tplc="04090003">
-      <w:start w:val="1"/>
-      <w:numFmt w:val="bullet"/>
-      <w:lvlText w:val="o"/>
-      <w:lvlJc w:val="left"/>
-      <w:pPr>
-        <w:ind w:left="1440" w:hanging="360"/>
-      </w:pPr>
-      <w:rPr>
-        <w:rFonts w:ascii="Courier New" w:hAnsi="Courier New" w:cs="Courier New" w:hint="default"/>
+        <w:rFonts w:ascii="Courier New" w:hAnsi="Courier New" w:hint="default"/>
       </w:rPr>
     </w:lvl>
     <w:lvl w:ilvl="2" w:tplc="04090005" w:tentative="1">
@@ -2056,6 +2322,118 @@
     </w:lvl>
   </w:abstractNum>
   <w:abstractNum w:abstractNumId="2" w15:restartNumberingAfterBreak="0">
+    <w:nsid w:val="40456084"/>
+    <w:multiLevelType w:val="hybridMultilevel"/>
+    <w:tmpl w:val="13920DEA"/>
+    <w:lvl w:ilvl="0" w:tplc="9AE83A70">
+      <w:numFmt w:val="bullet"/>
+      <w:lvlText w:val=""/>
+      <w:lvlJc w:val="left"/>
+      <w:pPr>
+        <w:ind w:left="360" w:hanging="360"/>
+      </w:pPr>
+      <w:rPr>
+        <w:rFonts w:ascii="Symbol" w:eastAsiaTheme="minorEastAsia" w:hAnsi="Symbol" w:cstheme="minorBidi" w:hint="default"/>
+      </w:rPr>
+    </w:lvl>
+    <w:lvl w:ilvl="1" w:tplc="699879B8">
+      <w:start w:val="1"/>
+      <w:numFmt w:val="bullet"/>
+      <w:lvlText w:val="o"/>
+      <w:lvlJc w:val="left"/>
+      <w:pPr>
+        <w:ind w:left="720" w:hanging="360"/>
+      </w:pPr>
+      <w:rPr>
+        <w:rFonts w:ascii="Courier New" w:hAnsi="Courier New" w:hint="default"/>
+      </w:rPr>
+    </w:lvl>
+    <w:lvl w:ilvl="2" w:tplc="04090005" w:tentative="1">
+      <w:start w:val="1"/>
+      <w:numFmt w:val="bullet"/>
+      <w:lvlText w:val=""/>
+      <w:lvlJc w:val="left"/>
+      <w:pPr>
+        <w:ind w:left="2160" w:hanging="360"/>
+      </w:pPr>
+      <w:rPr>
+        <w:rFonts w:ascii="Wingdings" w:hAnsi="Wingdings" w:hint="default"/>
+      </w:rPr>
+    </w:lvl>
+    <w:lvl w:ilvl="3" w:tplc="04090001" w:tentative="1">
+      <w:start w:val="1"/>
+      <w:numFmt w:val="bullet"/>
+      <w:lvlText w:val=""/>
+      <w:lvlJc w:val="left"/>
+      <w:pPr>
+        <w:ind w:left="2880" w:hanging="360"/>
+      </w:pPr>
+      <w:rPr>
+        <w:rFonts w:ascii="Symbol" w:hAnsi="Symbol" w:hint="default"/>
+      </w:rPr>
+    </w:lvl>
+    <w:lvl w:ilvl="4" w:tplc="04090003" w:tentative="1">
+      <w:start w:val="1"/>
+      <w:numFmt w:val="bullet"/>
+      <w:lvlText w:val="o"/>
+      <w:lvlJc w:val="left"/>
+      <w:pPr>
+        <w:ind w:left="3600" w:hanging="360"/>
+      </w:pPr>
+      <w:rPr>
+        <w:rFonts w:ascii="Courier New" w:hAnsi="Courier New" w:cs="Courier New" w:hint="default"/>
+      </w:rPr>
+    </w:lvl>
+    <w:lvl w:ilvl="5" w:tplc="04090005" w:tentative="1">
+      <w:start w:val="1"/>
+      <w:numFmt w:val="bullet"/>
+      <w:lvlText w:val=""/>
+      <w:lvlJc w:val="left"/>
+      <w:pPr>
+        <w:ind w:left="4320" w:hanging="360"/>
+      </w:pPr>
+      <w:rPr>
+        <w:rFonts w:ascii="Wingdings" w:hAnsi="Wingdings" w:hint="default"/>
+      </w:rPr>
+    </w:lvl>
+    <w:lvl w:ilvl="6" w:tplc="04090001" w:tentative="1">
+      <w:start w:val="1"/>
+      <w:numFmt w:val="bullet"/>
+      <w:lvlText w:val=""/>
+      <w:lvlJc w:val="left"/>
+      <w:pPr>
+        <w:ind w:left="5040" w:hanging="360"/>
+      </w:pPr>
+      <w:rPr>
+        <w:rFonts w:ascii="Symbol" w:hAnsi="Symbol" w:hint="default"/>
+      </w:rPr>
+    </w:lvl>
+    <w:lvl w:ilvl="7" w:tplc="04090003" w:tentative="1">
+      <w:start w:val="1"/>
+      <w:numFmt w:val="bullet"/>
+      <w:lvlText w:val="o"/>
+      <w:lvlJc w:val="left"/>
+      <w:pPr>
+        <w:ind w:left="5760" w:hanging="360"/>
+      </w:pPr>
+      <w:rPr>
+        <w:rFonts w:ascii="Courier New" w:hAnsi="Courier New" w:cs="Courier New" w:hint="default"/>
+      </w:rPr>
+    </w:lvl>
+    <w:lvl w:ilvl="8" w:tplc="04090005" w:tentative="1">
+      <w:start w:val="1"/>
+      <w:numFmt w:val="bullet"/>
+      <w:lvlText w:val=""/>
+      <w:lvlJc w:val="left"/>
+      <w:pPr>
+        <w:ind w:left="6480" w:hanging="360"/>
+      </w:pPr>
+      <w:rPr>
+        <w:rFonts w:ascii="Wingdings" w:hAnsi="Wingdings" w:hint="default"/>
+      </w:rPr>
+    </w:lvl>
+  </w:abstractNum>
+  <w:abstractNum w:abstractNumId="3" w15:restartNumberingAfterBreak="0">
     <w:nsid w:val="61C757A3"/>
     <w:multiLevelType w:val="hybridMultilevel"/>
     <w:tmpl w:val="89B0861A"/>
@@ -2168,7 +2546,7 @@
       </w:rPr>
     </w:lvl>
   </w:abstractNum>
-  <w:abstractNum w:abstractNumId="3" w15:restartNumberingAfterBreak="0">
+  <w:abstractNum w:abstractNumId="4" w15:restartNumberingAfterBreak="0">
     <w:nsid w:val="684E4B06"/>
     <w:multiLevelType w:val="hybridMultilevel"/>
     <w:tmpl w:val="71B6B6B8"/>
@@ -2281,16 +2659,19 @@
     </w:lvl>
   </w:abstractNum>
   <w:num w:numId="1" w16cid:durableId="1794328844">
-    <w:abstractNumId w:val="3"/>
+    <w:abstractNumId w:val="4"/>
   </w:num>
   <w:num w:numId="2" w16cid:durableId="1058357451">
-    <w:abstractNumId w:val="2"/>
+    <w:abstractNumId w:val="3"/>
   </w:num>
   <w:num w:numId="3" w16cid:durableId="1696226913">
     <w:abstractNumId w:val="0"/>
   </w:num>
   <w:num w:numId="4" w16cid:durableId="1858542126">
     <w:abstractNumId w:val="1"/>
+  </w:num>
+  <w:num w:numId="5" w16cid:durableId="235867137">
+    <w:abstractNumId w:val="2"/>
   </w:num>
 </w:numbering>
 </file>

</xml_diff>

<commit_message>
updated demo day meeting log (BCY)
</commit_message>
<xml_diff>
--- a/Meetings.docx
+++ b/Meetings.docx
@@ -44,6 +44,142 @@
           <w:sz w:val="24"/>
           <w:szCs w:val="32"/>
         </w:rPr>
+        <w:t>Thursday, April 25</w:t>
+      </w:r>
+      <w:r>
+        <w:rPr>
+          <w:sz w:val="24"/>
+          <w:szCs w:val="32"/>
+          <w:vertAlign w:val="superscript"/>
+        </w:rPr>
+        <w:t>th</w:t>
+      </w:r>
+    </w:p>
+    <w:p>
+      <w:pPr>
+        <w:rPr>
+          <w:sz w:val="24"/>
+          <w:szCs w:val="32"/>
+        </w:rPr>
+      </w:pPr>
+      <w:r>
+        <w:rPr>
+          <w:sz w:val="24"/>
+          <w:szCs w:val="32"/>
+        </w:rPr>
+        <w:t>REWIRE</w:t>
+      </w:r>
+    </w:p>
+    <w:p>
+      <w:pPr>
+        <w:rPr>
+          <w:sz w:val="24"/>
+          <w:szCs w:val="32"/>
+        </w:rPr>
+      </w:pPr>
+      <w:r>
+        <w:rPr>
+          <w:sz w:val="24"/>
+          <w:szCs w:val="32"/>
+        </w:rPr>
+        <w:t>6 – led = red; left; wire = orange</w:t>
+      </w:r>
+    </w:p>
+    <w:p>
+      <w:pPr>
+        <w:rPr>
+          <w:sz w:val="24"/>
+          <w:szCs w:val="32"/>
+        </w:rPr>
+      </w:pPr>
+      <w:r>
+        <w:rPr>
+          <w:sz w:val="24"/>
+          <w:szCs w:val="32"/>
+        </w:rPr>
+        <w:t>7 – led = blue; right; wire = red</w:t>
+      </w:r>
+    </w:p>
+    <w:p>
+      <w:pPr>
+        <w:rPr>
+          <w:sz w:val="24"/>
+          <w:szCs w:val="32"/>
+        </w:rPr>
+      </w:pPr>
+      <w:r>
+        <w:rPr>
+          <w:sz w:val="24"/>
+          <w:szCs w:val="32"/>
+        </w:rPr>
+        <w:t>8 – led = green; forward; wire = yellow</w:t>
+      </w:r>
+    </w:p>
+    <w:p>
+      <w:pPr>
+        <w:rPr>
+          <w:sz w:val="24"/>
+          <w:szCs w:val="32"/>
+        </w:rPr>
+      </w:pPr>
+      <w:r>
+        <w:rPr>
+          <w:sz w:val="24"/>
+          <w:szCs w:val="32"/>
+        </w:rPr>
+        <w:t>9 – led = orange; backward; wire = brown</w:t>
+      </w:r>
+    </w:p>
+    <w:p>
+      <w:pPr>
+        <w:rPr>
+          <w:sz w:val="24"/>
+          <w:szCs w:val="32"/>
+        </w:rPr>
+      </w:pPr>
+      <w:r>
+        <w:rPr>
+          <w:sz w:val="24"/>
+          <w:szCs w:val="32"/>
+        </w:rPr>
+        <w:t>Demo day.</w:t>
+      </w:r>
+    </w:p>
+    <w:p>
+      <w:pPr>
+        <w:rPr>
+          <w:sz w:val="24"/>
+          <w:szCs w:val="32"/>
+        </w:rPr>
+      </w:pPr>
+      <w:r>
+        <w:rPr>
+          <w:sz w:val="24"/>
+          <w:szCs w:val="32"/>
+        </w:rPr>
+        <w:t>Finish up what we could.</w:t>
+      </w:r>
+    </w:p>
+    <w:p>
+      <w:pPr>
+        <w:rPr>
+          <w:sz w:val="24"/>
+          <w:szCs w:val="32"/>
+        </w:rPr>
+      </w:pPr>
+    </w:p>
+    <w:p>
+      <w:pPr>
+        <w:rPr>
+          <w:sz w:val="24"/>
+          <w:szCs w:val="32"/>
+        </w:rPr>
+      </w:pPr>
+      <w:r>
+        <w:rPr>
+          <w:sz w:val="24"/>
+          <w:szCs w:val="32"/>
+        </w:rPr>
         <w:t>Tuesday, April 23</w:t>
       </w:r>
       <w:r>
@@ -175,21 +311,7 @@
           <w:sz w:val="24"/>
           <w:szCs w:val="32"/>
         </w:rPr>
-        <w:t>Thursday</w:t>
-      </w:r>
-      <w:r>
-        <w:rPr>
-          <w:sz w:val="24"/>
-          <w:szCs w:val="32"/>
-        </w:rPr>
-        <w:t>, April 1</w:t>
-      </w:r>
-      <w:r>
-        <w:rPr>
-          <w:sz w:val="24"/>
-          <w:szCs w:val="32"/>
-        </w:rPr>
-        <w:t>8</w:t>
+        <w:t>Thursday, April 18</w:t>
       </w:r>
       <w:r>
         <w:rPr>
@@ -603,6 +725,7 @@
           <w:sz w:val="24"/>
           <w:szCs w:val="32"/>
         </w:rPr>
+        <w:lastRenderedPageBreak/>
         <w:t>Afterwards, review for final.</w:t>
       </w:r>
     </w:p>
@@ -781,7 +904,6 @@
           <w:sz w:val="24"/>
           <w:szCs w:val="32"/>
         </w:rPr>
-        <w:lastRenderedPageBreak/>
         <w:t>Using a 1k resistor works well.</w:t>
       </w:r>
     </w:p>
@@ -1167,7 +1289,23 @@
           <w:sz w:val="24"/>
           <w:szCs w:val="32"/>
         </w:rPr>
-        <w:t xml:space="preserve"> we cannot get the car/remote to work, we are perfectly fine to transition to the NeoPixel. </w:t>
+        <w:t xml:space="preserve"> we cannot get the car/remote to work, we are perfectly fine to transition to the </w:t>
+      </w:r>
+      <w:proofErr w:type="spellStart"/>
+      <w:r>
+        <w:rPr>
+          <w:sz w:val="24"/>
+          <w:szCs w:val="32"/>
+        </w:rPr>
+        <w:t>NeoPixel</w:t>
+      </w:r>
+      <w:proofErr w:type="spellEnd"/>
+      <w:r>
+        <w:rPr>
+          <w:sz w:val="24"/>
+          <w:szCs w:val="32"/>
+        </w:rPr>
+        <w:t xml:space="preserve">. </w:t>
       </w:r>
     </w:p>
     <w:p>
@@ -1247,7 +1385,23 @@
           <w:sz w:val="24"/>
           <w:szCs w:val="32"/>
         </w:rPr>
-        <w:t>Conversely, combine the NeoPixel idea with the RC car</w:t>
+        <w:t xml:space="preserve">Conversely, combine the </w:t>
+      </w:r>
+      <w:proofErr w:type="spellStart"/>
+      <w:r>
+        <w:rPr>
+          <w:sz w:val="24"/>
+          <w:szCs w:val="32"/>
+        </w:rPr>
+        <w:t>NeoPixel</w:t>
+      </w:r>
+      <w:proofErr w:type="spellEnd"/>
+      <w:r>
+        <w:rPr>
+          <w:sz w:val="24"/>
+          <w:szCs w:val="32"/>
+        </w:rPr>
+        <w:t xml:space="preserve"> idea with the RC car</w:t>
       </w:r>
       <w:r>
         <w:rPr>
@@ -1443,6 +1597,7 @@
           <w:sz w:val="24"/>
           <w:szCs w:val="32"/>
         </w:rPr>
+        <w:lastRenderedPageBreak/>
         <w:t>Will ask Cristian on Tuesday</w:t>
       </w:r>
       <w:r>
@@ -1614,7 +1769,6 @@
           <w:sz w:val="24"/>
           <w:szCs w:val="32"/>
         </w:rPr>
-        <w:lastRenderedPageBreak/>
         <w:t>Discussed the exact scope of the project:</w:t>
       </w:r>
     </w:p>

</xml_diff>